<commit_message>
Mise à jour de Matchmaking.docx
</commit_message>
<xml_diff>
--- a/Matchmaking.docx
+++ b/Matchmaking.docx
@@ -11,12 +11,14 @@
       <w:r>
         <w:t xml:space="preserve">Voici comment j’ai procédé pour optimiser le programme </w:t>
       </w:r>
+      <w:proofErr w:type="spellStart"/>
       <w:r>
         <w:rPr>
           <w:b/>
         </w:rPr>
         <w:t>matchmaking</w:t>
       </w:r>
+      <w:proofErr w:type="spellEnd"/>
       <w:r>
         <w:t>.</w:t>
       </w:r>
@@ -42,8 +44,38 @@
         <w:t>Remarque</w:t>
       </w:r>
       <w:r>
-        <w:t xml:space="preserve"> : il semble que le code de MatchMake() a un bug : ça prend toujours les 20 premiers (dans l’ordre du tableau des Players ou d’ordre d’ajout) sans tenir compte du status </w:t>
-      </w:r>
+        <w:t xml:space="preserve"> : il semble que le code de </w:t>
+      </w:r>
+      <w:proofErr w:type="spellStart"/>
+      <w:proofErr w:type="gramStart"/>
+      <w:r>
+        <w:t>MatchMake</w:t>
+      </w:r>
+      <w:proofErr w:type="spellEnd"/>
+      <w:r>
+        <w:t>(</w:t>
+      </w:r>
+      <w:proofErr w:type="gramEnd"/>
+      <w:r>
+        <w:t xml:space="preserve">) a un bug : ça prend toujours les 20 premiers (dans l’ordre du tableau des </w:t>
+      </w:r>
+      <w:proofErr w:type="spellStart"/>
+      <w:r>
+        <w:t>Players</w:t>
+      </w:r>
+      <w:proofErr w:type="spellEnd"/>
+      <w:r>
+        <w:t xml:space="preserve"> ou d’ordre d’ajout) sans tenir compte du </w:t>
+      </w:r>
+      <w:proofErr w:type="spellStart"/>
+      <w:r>
+        <w:t>status</w:t>
+      </w:r>
+      <w:proofErr w:type="spellEnd"/>
+      <w:r>
+        <w:t xml:space="preserve"> </w:t>
+      </w:r>
+      <w:proofErr w:type="spellStart"/>
       <w:r>
         <w:rPr>
           <w:b/>
@@ -51,6 +83,7 @@
         </w:rPr>
         <w:t>myIsAvailable</w:t>
       </w:r>
+      <w:proofErr w:type="spellEnd"/>
       <w:r>
         <w:t xml:space="preserve"> de </w:t>
       </w:r>
@@ -83,6 +116,7 @@
         </w:rPr>
         <w:t xml:space="preserve">Pour le code optimisé tient compte de </w:t>
       </w:r>
+      <w:proofErr w:type="spellStart"/>
       <w:r>
         <w:rPr>
           <w:b/>
@@ -90,6 +124,7 @@
         </w:rPr>
         <w:t>myIsAvailable</w:t>
       </w:r>
+      <w:proofErr w:type="spellEnd"/>
       <w:r>
         <w:rPr>
           <w:b/>
@@ -107,7 +142,7 @@
     </w:p>
     <w:p>
       <w:pPr>
-        <w:pStyle w:val="ListParagraph"/>
+        <w:pStyle w:val="Paragraphedeliste"/>
         <w:numPr>
           <w:ilvl w:val="0"/>
           <w:numId w:val="4"/>
@@ -117,26 +152,48 @@
         <w:t>d’optimiser</w:t>
       </w:r>
       <w:r>
-        <w:t xml:space="preserve"> (et de refactor aussi pour lire plus facilement le code) </w:t>
-      </w:r>
-      <w:r>
-        <w:t>les choses "triviales" (facile et sans ambuguité)</w:t>
-      </w:r>
-    </w:p>
-    <w:p>
-      <w:pPr>
-        <w:pStyle w:val="ListParagraph"/>
+        <w:t xml:space="preserve"> (et de </w:t>
+      </w:r>
+      <w:proofErr w:type="spellStart"/>
+      <w:r>
+        <w:t>refactor</w:t>
+      </w:r>
+      <w:proofErr w:type="spellEnd"/>
+      <w:r>
+        <w:t xml:space="preserve"> aussi pour lire plus facilement le code) </w:t>
+      </w:r>
+      <w:r>
+        <w:t>les choses "triviales" (facile et sans amb</w:t>
+      </w:r>
+      <w:r>
+        <w:t>iguï</w:t>
+      </w:r>
+      <w:r>
+        <w:t>té)</w:t>
+      </w:r>
+    </w:p>
+    <w:p>
+      <w:pPr>
+        <w:pStyle w:val="Paragraphedeliste"/>
         <w:numPr>
           <w:ilvl w:val="0"/>
           <w:numId w:val="4"/>
         </w:numPr>
       </w:pPr>
       <w:r>
+        <w:t xml:space="preserve">de </w:t>
+      </w:r>
+      <w:r>
         <w:t>chercher d’autres algorithmes</w:t>
       </w:r>
       <w:r>
-        <w:t xml:space="preserve"> de matchmaking</w:t>
-      </w:r>
+        <w:t xml:space="preserve"> de </w:t>
+      </w:r>
+      <w:proofErr w:type="spellStart"/>
+      <w:r>
+        <w:t>matchmaking</w:t>
+      </w:r>
+      <w:proofErr w:type="spellEnd"/>
       <w:r>
         <w:t xml:space="preserve"> pouvant mieux résoudre le problème</w:t>
       </w:r>
@@ -146,15 +203,19 @@
     </w:p>
     <w:p>
       <w:pPr>
-        <w:pStyle w:val="ListParagraph"/>
+        <w:pStyle w:val="Paragraphedeliste"/>
         <w:numPr>
           <w:ilvl w:val="0"/>
           <w:numId w:val="4"/>
         </w:numPr>
       </w:pPr>
       <w:r>
+        <w:t xml:space="preserve">de </w:t>
+      </w:r>
+      <w:r>
         <w:t xml:space="preserve">chercher si on peut remplacer le tableau </w:t>
       </w:r>
+      <w:proofErr w:type="spellStart"/>
       <w:r>
         <w:rPr>
           <w:b/>
@@ -162,9 +223,11 @@
         </w:rPr>
         <w:t>matched</w:t>
       </w:r>
+      <w:proofErr w:type="spellEnd"/>
       <w:r>
         <w:t xml:space="preserve"> et </w:t>
       </w:r>
+      <w:proofErr w:type="spellStart"/>
       <w:r>
         <w:rPr>
           <w:b/>
@@ -180,8 +243,25 @@
         </w:rPr>
         <w:t>Players</w:t>
       </w:r>
-      <w:r>
-        <w:t xml:space="preserve"> par d’autres type de structures de données (arbre, heap, map…)</w:t>
+      <w:proofErr w:type="spellEnd"/>
+      <w:r>
+        <w:t xml:space="preserve"> par d’autres type de structures de données (arbre, </w:t>
+      </w:r>
+      <w:proofErr w:type="spellStart"/>
+      <w:r>
+        <w:t>heap</w:t>
+      </w:r>
+      <w:proofErr w:type="spellEnd"/>
+      <w:r>
+        <w:t xml:space="preserve">, </w:t>
+      </w:r>
+      <w:proofErr w:type="spellStart"/>
+      <w:r>
+        <w:t>map</w:t>
+      </w:r>
+      <w:proofErr w:type="spellEnd"/>
+      <w:r>
+        <w:t>…)</w:t>
       </w:r>
       <w:r>
         <w:t xml:space="preserve"> ou remplacer les méthodes d’accès de ces tableaux</w:t>
@@ -189,34 +269,109 @@
     </w:p>
     <w:p>
       <w:pPr>
-        <w:pStyle w:val="ListParagraph"/>
+        <w:pStyle w:val="Paragraphedeliste"/>
         <w:numPr>
           <w:ilvl w:val="0"/>
           <w:numId w:val="4"/>
         </w:numPr>
       </w:pPr>
       <w:r>
+        <w:t xml:space="preserve">de </w:t>
+      </w:r>
+      <w:r>
         <w:t xml:space="preserve">paralléliser les calculs (ou la recherche dans </w:t>
       </w:r>
-      <w:r>
-        <w:rPr>
-          <w:b/>
-          <w:i/>
-        </w:rPr>
-        <w:t>MatchMake()</w:t>
+      <w:proofErr w:type="spellStart"/>
+      <w:proofErr w:type="gramStart"/>
+      <w:r>
+        <w:rPr>
+          <w:b/>
+          <w:i/>
+        </w:rPr>
+        <w:t>MatchMake</w:t>
+      </w:r>
+      <w:proofErr w:type="spellEnd"/>
+      <w:r>
+        <w:rPr>
+          <w:b/>
+          <w:i/>
+        </w:rPr>
+        <w:t>(</w:t>
+      </w:r>
+      <w:proofErr w:type="gramEnd"/>
+      <w:r>
+        <w:rPr>
+          <w:b/>
+          <w:i/>
+        </w:rPr>
+        <w:t>)</w:t>
       </w:r>
       <w:r>
         <w:t xml:space="preserve"> ou permettre de lancer plusieurs </w:t>
       </w:r>
-      <w:r>
-        <w:rPr>
-          <w:b/>
-          <w:i/>
-        </w:rPr>
-        <w:t>MatchMake()</w:t>
+      <w:proofErr w:type="spellStart"/>
+      <w:r>
+        <w:rPr>
+          <w:b/>
+          <w:i/>
+        </w:rPr>
+        <w:t>MatchMake</w:t>
+      </w:r>
+      <w:proofErr w:type="spellEnd"/>
+      <w:r>
+        <w:rPr>
+          <w:b/>
+          <w:i/>
+        </w:rPr>
+        <w:t>()</w:t>
       </w:r>
       <w:r>
         <w:t xml:space="preserve"> en parallèle.</w:t>
+      </w:r>
+    </w:p>
+    <w:p>
+      <w:r>
+        <w:t xml:space="preserve">J’ai aussi fait une version qui génère un jeu de tests (données </w:t>
+      </w:r>
+      <w:r>
+        <w:t xml:space="preserve">en </w:t>
+      </w:r>
+      <w:r>
+        <w:t xml:space="preserve">entrée et données </w:t>
+      </w:r>
+      <w:r>
+        <w:t xml:space="preserve">en </w:t>
+      </w:r>
+      <w:r>
+        <w:t xml:space="preserve">sorties par </w:t>
+      </w:r>
+      <w:proofErr w:type="spellStart"/>
+      <w:r>
+        <w:rPr>
+          <w:b/>
+          <w:i/>
+        </w:rPr>
+        <w:t>MatchMake</w:t>
+      </w:r>
+      <w:proofErr w:type="spellEnd"/>
+      <w:r>
+        <w:rPr>
+          <w:b/>
+          <w:i/>
+        </w:rPr>
+        <w:t>()</w:t>
+      </w:r>
+      <w:r>
+        <w:t xml:space="preserve">) avec le code originale. Dans cette version, il n’est plus question de lancer les tests avec 16 threads simultanée mais de lancer les tests l’un après </w:t>
+      </w:r>
+      <w:r>
+        <w:t xml:space="preserve">l’autre </w:t>
+      </w:r>
+      <w:r>
+        <w:t>à fin de pouvoir les rejo</w:t>
+      </w:r>
+      <w:r>
+        <w:t>uer dans le même ordre avec la version optimisée et vérifier qu’on obtient toujours les mêmes résultats.</w:t>
       </w:r>
     </w:p>
     <w:p/>
@@ -235,7 +390,7 @@
     </w:p>
     <w:p>
       <w:pPr>
-        <w:pStyle w:val="Heading1"/>
+        <w:pStyle w:val="Titre1"/>
       </w:pPr>
       <w:r>
         <w:lastRenderedPageBreak/>
@@ -245,18 +400,26 @@
         <w:t>et sans changer l’algorithme</w:t>
       </w:r>
     </w:p>
-    <w:p/>
-    <w:p>
-      <w:pPr>
-        <w:pStyle w:val="ListParagraph"/>
+    <w:p>
+      <w:pPr>
+        <w:pStyle w:val="Paragraphedeliste"/>
         <w:numPr>
           <w:ilvl w:val="0"/>
           <w:numId w:val="1"/>
         </w:numPr>
       </w:pPr>
       <w:r>
-        <w:t xml:space="preserve">Utiliser le mutex de Windows et les fonctions </w:t>
-      </w:r>
+        <w:t xml:space="preserve">Utiliser le </w:t>
+      </w:r>
+      <w:proofErr w:type="spellStart"/>
+      <w:r>
+        <w:t>mutex</w:t>
+      </w:r>
+      <w:proofErr w:type="spellEnd"/>
+      <w:r>
+        <w:t xml:space="preserve"> de Windows et les fonctions </w:t>
+      </w:r>
+      <w:proofErr w:type="spellStart"/>
       <w:r>
         <w:rPr>
           <w:b/>
@@ -264,9 +427,11 @@
         </w:rPr>
         <w:t>WaitForSingleObject</w:t>
       </w:r>
+      <w:proofErr w:type="spellEnd"/>
       <w:r>
         <w:t xml:space="preserve"> et </w:t>
       </w:r>
+      <w:proofErr w:type="spellStart"/>
       <w:r>
         <w:rPr>
           <w:b/>
@@ -274,6 +439,7 @@
         </w:rPr>
         <w:t>ReleaseMutex</w:t>
       </w:r>
+      <w:proofErr w:type="spellEnd"/>
       <w:r>
         <w:t xml:space="preserve"> à la place d’un </w:t>
       </w:r>
@@ -282,14 +448,7 @@
           <w:b/>
           <w:i/>
         </w:rPr>
-        <w:t>volatile</w:t>
-      </w:r>
-      <w:r>
-        <w:rPr>
-          <w:b/>
-          <w:i/>
-        </w:rPr>
-        <w:t xml:space="preserve"> LONG</w:t>
+        <w:t>volatile LONG</w:t>
       </w:r>
       <w:r>
         <w:t xml:space="preserve"> et </w:t>
@@ -300,20 +459,47 @@
       <w:r>
         <w:t xml:space="preserve"> </w:t>
       </w:r>
-      <w:r>
-        <w:rPr>
-          <w:b/>
-          <w:i/>
-        </w:rPr>
-        <w:t xml:space="preserve">while( </w:t>
-      </w:r>
-      <w:r>
-        <w:rPr>
-          <w:b/>
-          <w:i/>
-        </w:rPr>
-        <w:t>_InterlockedCompareExchange</w:t>
-      </w:r>
+      <w:proofErr w:type="spellStart"/>
+      <w:proofErr w:type="gramStart"/>
+      <w:r>
+        <w:rPr>
+          <w:b/>
+          <w:i/>
+        </w:rPr>
+        <w:t>while</w:t>
+      </w:r>
+      <w:proofErr w:type="spellEnd"/>
+      <w:r>
+        <w:rPr>
+          <w:b/>
+          <w:i/>
+        </w:rPr>
+        <w:t>(</w:t>
+      </w:r>
+      <w:proofErr w:type="gramEnd"/>
+      <w:r>
+        <w:rPr>
+          <w:b/>
+          <w:i/>
+        </w:rPr>
+        <w:t xml:space="preserve"> </w:t>
+      </w:r>
+      <w:r>
+        <w:rPr>
+          <w:b/>
+          <w:i/>
+        </w:rPr>
+        <w:t>_</w:t>
+      </w:r>
+      <w:proofErr w:type="spellStart"/>
+      <w:r>
+        <w:rPr>
+          <w:b/>
+          <w:i/>
+        </w:rPr>
+        <w:t>InterlockedCompareExchange</w:t>
+      </w:r>
+      <w:proofErr w:type="spellEnd"/>
       <w:r>
         <w:rPr>
           <w:b/>
@@ -329,20 +515,79 @@
           <w:b/>
           <w:i/>
         </w:rPr>
-        <w:t>_InterlockedExchange</w:t>
-      </w:r>
-      <w:r>
-        <w:t>. Car avec le mutex de Windows, le thread est endormi par Windows tant que le mutex n’est pas disponible</w:t>
+        <w:t>_</w:t>
+      </w:r>
+      <w:proofErr w:type="spellStart"/>
+      <w:r>
+        <w:rPr>
+          <w:b/>
+          <w:i/>
+        </w:rPr>
+        <w:t>InterlockedExchange</w:t>
+      </w:r>
+      <w:proofErr w:type="spellEnd"/>
+      <w:r>
+        <w:t xml:space="preserve">. Car avec le </w:t>
+      </w:r>
+      <w:proofErr w:type="spellStart"/>
+      <w:r>
+        <w:t>mutex</w:t>
+      </w:r>
+      <w:proofErr w:type="spellEnd"/>
+      <w:r>
+        <w:t xml:space="preserve"> de Windows, le thread est endormi par Windows tant que le </w:t>
+      </w:r>
+      <w:proofErr w:type="spellStart"/>
+      <w:r>
+        <w:t>mutex</w:t>
+      </w:r>
+      <w:proofErr w:type="spellEnd"/>
+      <w:r>
+        <w:t xml:space="preserve"> n’est pas disponible</w:t>
       </w:r>
       <w:r>
         <w:t xml:space="preserve"> =&gt; moins de consommation du CPU (le </w:t>
       </w:r>
-      <w:r>
-        <w:rPr>
-          <w:b/>
-          <w:i/>
-        </w:rPr>
-        <w:t>while( _InterlockedCompareExchange…)</w:t>
+      <w:proofErr w:type="spellStart"/>
+      <w:proofErr w:type="gramStart"/>
+      <w:r>
+        <w:rPr>
+          <w:b/>
+          <w:i/>
+        </w:rPr>
+        <w:t>while</w:t>
+      </w:r>
+      <w:proofErr w:type="spellEnd"/>
+      <w:r>
+        <w:rPr>
+          <w:b/>
+          <w:i/>
+        </w:rPr>
+        <w:t>(</w:t>
+      </w:r>
+      <w:proofErr w:type="gramEnd"/>
+      <w:r>
+        <w:rPr>
+          <w:b/>
+          <w:i/>
+        </w:rPr>
+        <w:t xml:space="preserve"> _</w:t>
+      </w:r>
+      <w:proofErr w:type="spellStart"/>
+      <w:r>
+        <w:rPr>
+          <w:b/>
+          <w:i/>
+        </w:rPr>
+        <w:t>InterlockedCompareExchange</w:t>
+      </w:r>
+      <w:proofErr w:type="spellEnd"/>
+      <w:r>
+        <w:rPr>
+          <w:b/>
+          <w:i/>
+        </w:rPr>
+        <w:t>…)</w:t>
       </w:r>
       <w:r>
         <w:t xml:space="preserve"> consomme 100% du CPU)</w:t>
@@ -350,7 +595,7 @@
     </w:p>
     <w:p>
       <w:pPr>
-        <w:pStyle w:val="ListParagraph"/>
+        <w:pStyle w:val="Paragraphedeliste"/>
         <w:numPr>
           <w:ilvl w:val="0"/>
           <w:numId w:val="1"/>
@@ -359,6 +604,7 @@
       <w:r>
         <w:t xml:space="preserve">Remplacer les allocations dynamiques et recopies inutiles des objets </w:t>
       </w:r>
+      <w:proofErr w:type="spellStart"/>
       <w:r>
         <w:rPr>
           <w:b/>
@@ -366,6 +612,7 @@
         </w:rPr>
         <w:t>Players</w:t>
       </w:r>
+      <w:proofErr w:type="spellEnd"/>
       <w:r>
         <w:rPr>
           <w:b/>
@@ -381,15 +628,24 @@
           <w:b/>
           <w:i/>
         </w:rPr>
-        <w:t xml:space="preserve"> Matched</w:t>
-      </w:r>
+        <w:t xml:space="preserve"> </w:t>
+      </w:r>
+      <w:proofErr w:type="spellStart"/>
+      <w:r>
+        <w:rPr>
+          <w:b/>
+          <w:i/>
+        </w:rPr>
+        <w:t>Matched</w:t>
+      </w:r>
+      <w:proofErr w:type="spellEnd"/>
       <w:r>
         <w:t xml:space="preserve">. </w:t>
       </w:r>
     </w:p>
     <w:p>
       <w:pPr>
-        <w:pStyle w:val="ListParagraph"/>
+        <w:pStyle w:val="Paragraphedeliste"/>
         <w:numPr>
           <w:ilvl w:val="1"/>
           <w:numId w:val="1"/>
@@ -401,6 +657,7 @@
       <w:r>
         <w:t xml:space="preserve">remplacement du tableau </w:t>
       </w:r>
+      <w:proofErr w:type="spellStart"/>
       <w:r>
         <w:rPr>
           <w:b/>
@@ -408,6 +665,7 @@
         </w:rPr>
         <w:t>matched</w:t>
       </w:r>
+      <w:proofErr w:type="spellEnd"/>
       <w:r>
         <w:t> :</w:t>
       </w:r>
@@ -415,6 +673,9 @@
     <w:p>
       <w:pPr>
         <w:pStyle w:val="Codes"/>
+        <w:rPr>
+          <w:lang w:val="fr-FR"/>
+        </w:rPr>
       </w:pPr>
     </w:p>
     <w:p>
@@ -453,6 +714,7 @@
       <w:pPr>
         <w:pStyle w:val="Codes"/>
       </w:pPr>
+      <w:proofErr w:type="gramStart"/>
       <w:r>
         <w:rPr>
           <w:color w:val="0000FF"/>
@@ -462,6 +724,7 @@
       <w:r>
         <w:t>(</w:t>
       </w:r>
+      <w:proofErr w:type="gramEnd"/>
       <w:r>
         <w:rPr>
           <w:color w:val="0000FF"/>
@@ -471,14 +734,40 @@
       <w:r>
         <w:t xml:space="preserve"> </w:t>
       </w:r>
+      <w:proofErr w:type="spellStart"/>
       <w:r>
         <w:rPr>
           <w:color w:val="0000FF"/>
         </w:rPr>
         <w:t>int</w:t>
       </w:r>
-      <w:r>
-        <w:t xml:space="preserve"> i = 0; i &lt; 20; i++)</w:t>
+      <w:proofErr w:type="spellEnd"/>
+      <w:r>
+        <w:t xml:space="preserve"> </w:t>
+      </w:r>
+      <w:proofErr w:type="spellStart"/>
+      <w:r>
+        <w:t>i</w:t>
+      </w:r>
+      <w:proofErr w:type="spellEnd"/>
+      <w:r>
+        <w:t xml:space="preserve"> = 0; </w:t>
+      </w:r>
+      <w:proofErr w:type="spellStart"/>
+      <w:r>
+        <w:t>i</w:t>
+      </w:r>
+      <w:proofErr w:type="spellEnd"/>
+      <w:r>
+        <w:t xml:space="preserve"> &lt; 20; </w:t>
+      </w:r>
+      <w:proofErr w:type="spellStart"/>
+      <w:r>
+        <w:t>i</w:t>
+      </w:r>
+      <w:proofErr w:type="spellEnd"/>
+      <w:r>
+        <w:t>++)</w:t>
       </w:r>
     </w:p>
     <w:p>
@@ -495,7 +784,19 @@
       </w:pPr>
       <w:r>
         <w:tab/>
-        <w:t>matched[i]</w:t>
+      </w:r>
+      <w:proofErr w:type="gramStart"/>
+      <w:r>
+        <w:t>matched[</w:t>
+      </w:r>
+      <w:proofErr w:type="spellStart"/>
+      <w:proofErr w:type="gramEnd"/>
+      <w:r>
+        <w:t>i</w:t>
+      </w:r>
+      <w:proofErr w:type="spellEnd"/>
+      <w:r>
+        <w:t>]</w:t>
       </w:r>
       <w:r>
         <w:tab/>
@@ -532,8 +833,25 @@
       </w:pPr>
       <w:r>
         <w:tab/>
-        <w:t>matched[i]-&gt;myDist</w:t>
-      </w:r>
+      </w:r>
+      <w:proofErr w:type="gramStart"/>
+      <w:r>
+        <w:t>matched[</w:t>
+      </w:r>
+      <w:proofErr w:type="spellStart"/>
+      <w:proofErr w:type="gramEnd"/>
+      <w:r>
+        <w:t>i</w:t>
+      </w:r>
+      <w:proofErr w:type="spellEnd"/>
+      <w:r>
+        <w:t>]-&gt;</w:t>
+      </w:r>
+      <w:proofErr w:type="spellStart"/>
+      <w:r>
+        <w:t>myDist</w:t>
+      </w:r>
+      <w:proofErr w:type="spellEnd"/>
       <w:r>
         <w:tab/>
         <w:t xml:space="preserve">= -1.0f; </w:t>
@@ -546,9 +864,24 @@
       <w:r>
         <w:tab/>
       </w:r>
-      <w:r>
-        <w:t>matched[i]-&gt;myId</w:t>
-      </w:r>
+      <w:proofErr w:type="gramStart"/>
+      <w:r>
+        <w:t>matched[</w:t>
+      </w:r>
+      <w:proofErr w:type="spellStart"/>
+      <w:proofErr w:type="gramEnd"/>
+      <w:r>
+        <w:t>i</w:t>
+      </w:r>
+      <w:proofErr w:type="spellEnd"/>
+      <w:r>
+        <w:t>]-&gt;</w:t>
+      </w:r>
+      <w:proofErr w:type="spellStart"/>
+      <w:r>
+        <w:t>myId</w:t>
+      </w:r>
+      <w:proofErr w:type="spellEnd"/>
       <w:r>
         <w:tab/>
         <w:t xml:space="preserve">= -1; </w:t>
@@ -564,7 +897,7 @@
     </w:p>
     <w:p>
       <w:pPr>
-        <w:pStyle w:val="ListParagraph"/>
+        <w:pStyle w:val="Paragraphedeliste"/>
         <w:rPr>
           <w:lang w:val="en-US"/>
         </w:rPr>
@@ -587,7 +920,20 @@
         <w:t>Matched</w:t>
       </w:r>
       <w:r>
-        <w:t xml:space="preserve"> matchedItems[20];</w:t>
+        <w:t xml:space="preserve"> </w:t>
+      </w:r>
+      <w:proofErr w:type="spellStart"/>
+      <w:proofErr w:type="gramStart"/>
+      <w:r>
+        <w:t>matchedItems</w:t>
+      </w:r>
+      <w:proofErr w:type="spellEnd"/>
+      <w:r>
+        <w:t>[</w:t>
+      </w:r>
+      <w:proofErr w:type="gramEnd"/>
+      <w:r>
+        <w:t>20];</w:t>
       </w:r>
     </w:p>
     <w:p>
@@ -601,7 +947,15 @@
         <w:t>Matched</w:t>
       </w:r>
       <w:r>
-        <w:t>* matched[20];</w:t>
+        <w:t xml:space="preserve">* </w:t>
+      </w:r>
+      <w:proofErr w:type="gramStart"/>
+      <w:r>
+        <w:t>matched[</w:t>
+      </w:r>
+      <w:proofErr w:type="gramEnd"/>
+      <w:r>
+        <w:t>20];</w:t>
       </w:r>
     </w:p>
     <w:p>
@@ -615,7 +969,23 @@
         <w:t>Matched</w:t>
       </w:r>
       <w:r>
-        <w:t>* pIter = matchedItems;</w:t>
+        <w:t xml:space="preserve">* </w:t>
+      </w:r>
+      <w:proofErr w:type="spellStart"/>
+      <w:r>
+        <w:t>pIter</w:t>
+      </w:r>
+      <w:proofErr w:type="spellEnd"/>
+      <w:r>
+        <w:t xml:space="preserve"> = </w:t>
+      </w:r>
+      <w:proofErr w:type="spellStart"/>
+      <w:r>
+        <w:t>matchedItems</w:t>
+      </w:r>
+      <w:proofErr w:type="spellEnd"/>
+      <w:r>
+        <w:t>;</w:t>
       </w:r>
     </w:p>
     <w:p>
@@ -629,7 +999,23 @@
         <w:t>Matched</w:t>
       </w:r>
       <w:r>
-        <w:t>* pEnd = matchedItems + 20;</w:t>
+        <w:t xml:space="preserve">* </w:t>
+      </w:r>
+      <w:proofErr w:type="spellStart"/>
+      <w:r>
+        <w:t>pEnd</w:t>
+      </w:r>
+      <w:proofErr w:type="spellEnd"/>
+      <w:r>
+        <w:t xml:space="preserve"> = </w:t>
+      </w:r>
+      <w:proofErr w:type="spellStart"/>
+      <w:r>
+        <w:t>matchedItems</w:t>
+      </w:r>
+      <w:proofErr w:type="spellEnd"/>
+      <w:r>
+        <w:t xml:space="preserve"> + 20;</w:t>
       </w:r>
     </w:p>
     <w:p>
@@ -650,6 +1036,7 @@
       <w:pPr>
         <w:pStyle w:val="Codes"/>
       </w:pPr>
+      <w:proofErr w:type="gramStart"/>
       <w:r>
         <w:rPr>
           <w:color w:val="0000FF"/>
@@ -657,14 +1044,48 @@
         <w:t>for</w:t>
       </w:r>
       <w:r>
-        <w:t>(; pIter &lt; pEnd; ++pIter, ++p)</w:t>
+        <w:t>(</w:t>
+      </w:r>
+      <w:proofErr w:type="gramEnd"/>
+      <w:r>
+        <w:t xml:space="preserve">; </w:t>
+      </w:r>
+      <w:proofErr w:type="spellStart"/>
+      <w:r>
+        <w:t>pIter</w:t>
+      </w:r>
+      <w:proofErr w:type="spellEnd"/>
+      <w:r>
+        <w:t xml:space="preserve"> &lt; </w:t>
+      </w:r>
+      <w:proofErr w:type="spellStart"/>
+      <w:r>
+        <w:t>pEnd</w:t>
+      </w:r>
+      <w:proofErr w:type="spellEnd"/>
+      <w:r>
+        <w:t>; ++</w:t>
+      </w:r>
+      <w:proofErr w:type="spellStart"/>
+      <w:r>
+        <w:t>pIter</w:t>
+      </w:r>
+      <w:proofErr w:type="spellEnd"/>
+      <w:r>
+        <w:t>, ++p)</w:t>
       </w:r>
     </w:p>
     <w:p>
       <w:pPr>
         <w:pStyle w:val="Codes"/>
-      </w:pPr>
-      <w:r>
+        <w:rPr>
+          <w:lang w:val="fr-FR"/>
+        </w:rPr>
+      </w:pPr>
+      <w:r>
+        <w:rPr>
+          <w:lang w:val="fr-FR"/>
+        </w:rPr>
         <w:t>{</w:t>
       </w:r>
     </w:p>
@@ -676,13 +1097,30 @@
         </w:rPr>
       </w:pPr>
       <w:r>
+        <w:rPr>
+          <w:lang w:val="fr-FR"/>
+        </w:rPr>
         <w:tab/>
       </w:r>
       <w:r>
         <w:rPr>
           <w:lang w:val="fr-FR"/>
         </w:rPr>
-        <w:t>*p = pIter;</w:t>
+        <w:t xml:space="preserve">*p = </w:t>
+      </w:r>
+      <w:proofErr w:type="spellStart"/>
+      <w:r>
+        <w:rPr>
+          <w:lang w:val="fr-FR"/>
+        </w:rPr>
+        <w:t>pIter</w:t>
+      </w:r>
+      <w:proofErr w:type="spellEnd"/>
+      <w:r>
+        <w:rPr>
+          <w:lang w:val="fr-FR"/>
+        </w:rPr>
+        <w:t>;</w:t>
       </w:r>
     </w:p>
     <w:p>
@@ -701,16 +1139,17 @@
     </w:p>
     <w:p>
       <w:pPr>
-        <w:pStyle w:val="ListParagraph"/>
-      </w:pPr>
-    </w:p>
-    <w:p>
-      <w:pPr>
-        <w:pStyle w:val="ListParagraph"/>
+        <w:pStyle w:val="Paragraphedeliste"/>
+      </w:pPr>
+    </w:p>
+    <w:p>
+      <w:pPr>
+        <w:pStyle w:val="Paragraphedeliste"/>
       </w:pPr>
       <w:r>
         <w:t xml:space="preserve">Pourquoi un tableau de </w:t>
       </w:r>
+      <w:proofErr w:type="spellStart"/>
       <w:r>
         <w:rPr>
           <w:b/>
@@ -718,9 +1157,12 @@
         </w:rPr>
         <w:t>Matched</w:t>
       </w:r>
+      <w:proofErr w:type="spellEnd"/>
       <w:r>
         <w:t xml:space="preserve"> </w:t>
       </w:r>
+      <w:proofErr w:type="spellStart"/>
+      <w:proofErr w:type="gramStart"/>
       <w:r>
         <w:rPr>
           <w:b/>
@@ -728,6 +1170,57 @@
         </w:rPr>
         <w:t>matchedItems</w:t>
       </w:r>
+      <w:proofErr w:type="spellEnd"/>
+      <w:r>
+        <w:rPr>
+          <w:b/>
+          <w:i/>
+        </w:rPr>
+        <w:t>[</w:t>
+      </w:r>
+      <w:proofErr w:type="gramEnd"/>
+      <w:r>
+        <w:rPr>
+          <w:b/>
+          <w:i/>
+        </w:rPr>
+        <w:t>20]</w:t>
+      </w:r>
+      <w:r>
+        <w:t xml:space="preserve"> et un de </w:t>
+      </w:r>
+      <w:proofErr w:type="spellStart"/>
+      <w:r>
+        <w:rPr>
+          <w:b/>
+          <w:i/>
+        </w:rPr>
+        <w:t>Matched</w:t>
+      </w:r>
+      <w:proofErr w:type="spellEnd"/>
+      <w:r>
+        <w:rPr>
+          <w:b/>
+          <w:i/>
+        </w:rPr>
+        <w:t>*</w:t>
+      </w:r>
+      <w:r>
+        <w:rPr>
+          <w:b/>
+          <w:i/>
+        </w:rPr>
+        <w:t xml:space="preserve"> </w:t>
+      </w:r>
+      <w:proofErr w:type="spellStart"/>
+      <w:r>
+        <w:rPr>
+          <w:b/>
+          <w:i/>
+        </w:rPr>
+        <w:t>matched</w:t>
+      </w:r>
+      <w:proofErr w:type="spellEnd"/>
       <w:r>
         <w:rPr>
           <w:b/>
@@ -736,40 +1229,17 @@
         <w:t>[20]</w:t>
       </w:r>
       <w:r>
-        <w:t xml:space="preserve"> et un de </w:t>
-      </w:r>
-      <w:r>
-        <w:rPr>
-          <w:b/>
-          <w:i/>
-        </w:rPr>
-        <w:t>Matched*</w:t>
-      </w:r>
-      <w:r>
-        <w:rPr>
-          <w:b/>
-          <w:i/>
-        </w:rPr>
-        <w:t xml:space="preserve"> </w:t>
-      </w:r>
-      <w:r>
-        <w:rPr>
-          <w:b/>
-          <w:i/>
-        </w:rPr>
-        <w:t>matched[20]</w:t>
-      </w:r>
-      <w:r>
         <w:t> ?</w:t>
       </w:r>
     </w:p>
     <w:p>
       <w:pPr>
-        <w:pStyle w:val="ListParagraph"/>
+        <w:pStyle w:val="Paragraphedeliste"/>
       </w:pPr>
       <w:r>
         <w:t xml:space="preserve">Chaque éléments de </w:t>
       </w:r>
+      <w:proofErr w:type="spellStart"/>
       <w:r>
         <w:rPr>
           <w:b/>
@@ -777,9 +1247,11 @@
         </w:rPr>
         <w:t>matched</w:t>
       </w:r>
+      <w:proofErr w:type="spellEnd"/>
       <w:r>
         <w:t xml:space="preserve"> est un pointer vers un élément de </w:t>
       </w:r>
+      <w:proofErr w:type="spellStart"/>
       <w:r>
         <w:rPr>
           <w:b/>
@@ -787,13 +1259,35 @@
         </w:rPr>
         <w:t>matchedItems</w:t>
       </w:r>
-      <w:r>
-        <w:t xml:space="preserve"> évitant ainsi l’allocation dynamique et lors du tri (par std::sort()), on échange les pointeurs au lieu d’échanger des objets Matched.</w:t>
-      </w:r>
-    </w:p>
-    <w:p>
-      <w:pPr>
-        <w:pStyle w:val="ListParagraph"/>
+      <w:proofErr w:type="spellEnd"/>
+      <w:r>
+        <w:t xml:space="preserve"> évitant ainsi l’allocation dynamique et lors du tri (par </w:t>
+      </w:r>
+      <w:proofErr w:type="spellStart"/>
+      <w:r>
+        <w:t>std</w:t>
+      </w:r>
+      <w:proofErr w:type="spellEnd"/>
+      <w:proofErr w:type="gramStart"/>
+      <w:r>
+        <w:t>::sort</w:t>
+      </w:r>
+      <w:proofErr w:type="gramEnd"/>
+      <w:r>
+        <w:t xml:space="preserve">()), on échange les pointeurs au lieu d’échanger des objets </w:t>
+      </w:r>
+      <w:proofErr w:type="spellStart"/>
+      <w:r>
+        <w:t>Matched</w:t>
+      </w:r>
+      <w:proofErr w:type="spellEnd"/>
+      <w:r>
+        <w:t>.</w:t>
+      </w:r>
+    </w:p>
+    <w:p>
+      <w:pPr>
+        <w:pStyle w:val="Paragraphedeliste"/>
         <w:numPr>
           <w:ilvl w:val="1"/>
           <w:numId w:val="1"/>
@@ -812,6 +1306,7 @@
       <w:r>
         <w:t xml:space="preserve"> pour </w:t>
       </w:r>
+      <w:proofErr w:type="spellStart"/>
       <w:r>
         <w:rPr>
           <w:b/>
@@ -819,19 +1314,72 @@
         </w:rPr>
         <w:t>playerToMatch</w:t>
       </w:r>
-      <w:r>
-        <w:t xml:space="preserve"> puisqu’on ne modifie pas l’objet et pendant l’éxécution de </w:t>
-      </w:r>
-      <w:r>
-        <w:rPr>
-          <w:b/>
-          <w:i/>
-        </w:rPr>
-        <w:t>MatchMake()</w:t>
-      </w:r>
-      <w:r>
-        <w:t xml:space="preserve">, la modification de la liste des Players n’est pas possible à cause du lock du mutex </w:t>
-      </w:r>
+      <w:proofErr w:type="spellEnd"/>
+      <w:r>
+        <w:t xml:space="preserve"> puisqu’on ne modifie pas l’objet et pendant l’</w:t>
+      </w:r>
+      <w:proofErr w:type="spellStart"/>
+      <w:r>
+        <w:t>éxécution</w:t>
+      </w:r>
+      <w:proofErr w:type="spellEnd"/>
+      <w:r>
+        <w:t xml:space="preserve"> de </w:t>
+      </w:r>
+      <w:proofErr w:type="spellStart"/>
+      <w:proofErr w:type="gramStart"/>
+      <w:r>
+        <w:rPr>
+          <w:b/>
+          <w:i/>
+        </w:rPr>
+        <w:t>MatchMake</w:t>
+      </w:r>
+      <w:proofErr w:type="spellEnd"/>
+      <w:r>
+        <w:rPr>
+          <w:b/>
+          <w:i/>
+        </w:rPr>
+        <w:t>(</w:t>
+      </w:r>
+      <w:proofErr w:type="gramEnd"/>
+      <w:r>
+        <w:rPr>
+          <w:b/>
+          <w:i/>
+        </w:rPr>
+        <w:t>)</w:t>
+      </w:r>
+      <w:r>
+        <w:t xml:space="preserve"> et</w:t>
+      </w:r>
+      <w:r>
+        <w:t xml:space="preserve"> </w:t>
+      </w:r>
+      <w:r>
+        <w:t xml:space="preserve">que </w:t>
+      </w:r>
+      <w:r>
+        <w:t xml:space="preserve">la modification de la liste des </w:t>
+      </w:r>
+      <w:proofErr w:type="spellStart"/>
+      <w:r>
+        <w:t>Players</w:t>
+      </w:r>
+      <w:proofErr w:type="spellEnd"/>
+      <w:r>
+        <w:t xml:space="preserve"> n’est pas possible à cause du lock du </w:t>
+      </w:r>
+      <w:proofErr w:type="spellStart"/>
+      <w:r>
+        <w:t>mutex</w:t>
+      </w:r>
+      <w:proofErr w:type="spellEnd"/>
+      <w:r>
+        <w:t xml:space="preserve"> </w:t>
+      </w:r>
+      <w:proofErr w:type="spellStart"/>
       <w:r>
         <w:rPr>
           <w:b/>
@@ -839,13 +1387,14 @@
         </w:rPr>
         <w:t>myLock</w:t>
       </w:r>
+      <w:proofErr w:type="spellEnd"/>
       <w:r>
         <w:t>.</w:t>
       </w:r>
     </w:p>
     <w:p>
       <w:pPr>
-        <w:pStyle w:val="ListParagraph"/>
+        <w:pStyle w:val="Paragraphedeliste"/>
         <w:numPr>
           <w:ilvl w:val="0"/>
           <w:numId w:val="1"/>
@@ -855,11 +1404,9 @@
         <w:t>Remplacer</w:t>
       </w:r>
       <w:r>
-        <w:t xml:space="preserve">, </w:t>
-      </w:r>
-      <w:r>
-        <w:t xml:space="preserve">la fonction </w:t>
-      </w:r>
+        <w:t xml:space="preserve">, la fonction </w:t>
+      </w:r>
+      <w:proofErr w:type="spellStart"/>
       <w:r>
         <w:rPr>
           <w:b/>
@@ -867,19 +1414,39 @@
         </w:rPr>
         <w:t>Dist</w:t>
       </w:r>
+      <w:proofErr w:type="spellEnd"/>
       <w:r>
         <w:t xml:space="preserve">, le calcul de la distance euclidienne par un calcul de distance euclidienne au carré car ce qui nous importe ici est la comparaison &lt; entre 2 distances. On évite ainsi </w:t>
       </w:r>
-      <w:r>
-        <w:rPr>
-          <w:b/>
-          <w:i/>
-        </w:rPr>
-        <w:t>sqrt()</w:t>
+      <w:proofErr w:type="spellStart"/>
+      <w:proofErr w:type="gramStart"/>
+      <w:r>
+        <w:rPr>
+          <w:b/>
+          <w:i/>
+        </w:rPr>
+        <w:t>sqrt</w:t>
+      </w:r>
+      <w:proofErr w:type="spellEnd"/>
+      <w:r>
+        <w:rPr>
+          <w:b/>
+          <w:i/>
+        </w:rPr>
+        <w:t>(</w:t>
+      </w:r>
+      <w:proofErr w:type="gramEnd"/>
+      <w:r>
+        <w:rPr>
+          <w:b/>
+          <w:i/>
+        </w:rPr>
+        <w:t>)</w:t>
       </w:r>
       <w:r>
         <w:t xml:space="preserve"> qui est très couteux tout comme </w:t>
       </w:r>
+      <w:proofErr w:type="spellStart"/>
       <w:r>
         <w:rPr>
           <w:rFonts w:ascii="Consolas" w:hAnsi="Consolas" w:cs="Consolas"/>
@@ -887,8 +1454,19 @@
           <w:sz w:val="19"/>
           <w:szCs w:val="19"/>
         </w:rPr>
-        <w:t>pow((</w:t>
-      </w:r>
+        <w:t>pow</w:t>
+      </w:r>
+      <w:proofErr w:type="spellEnd"/>
+      <w:r>
+        <w:rPr>
+          <w:rFonts w:ascii="Consolas" w:hAnsi="Consolas" w:cs="Consolas"/>
+          <w:color w:val="000000"/>
+          <w:sz w:val="19"/>
+          <w:szCs w:val="19"/>
+        </w:rPr>
+        <w:t>((</w:t>
+      </w:r>
+      <w:proofErr w:type="spellStart"/>
       <w:r>
         <w:rPr>
           <w:rFonts w:ascii="Consolas" w:hAnsi="Consolas" w:cs="Consolas"/>
@@ -898,6 +1476,7 @@
         </w:rPr>
         <w:t>aA</w:t>
       </w:r>
+      <w:proofErr w:type="spellEnd"/>
       <w:r>
         <w:rPr>
           <w:rFonts w:ascii="Consolas" w:hAnsi="Consolas" w:cs="Consolas"/>
@@ -907,6 +1486,7 @@
         </w:rPr>
         <w:t xml:space="preserve">[i] - </w:t>
       </w:r>
+      <w:proofErr w:type="spellStart"/>
       <w:r>
         <w:rPr>
           <w:rFonts w:ascii="Consolas" w:hAnsi="Consolas" w:cs="Consolas"/>
@@ -916,6 +1496,7 @@
         </w:rPr>
         <w:t>aB</w:t>
       </w:r>
+      <w:proofErr w:type="spellEnd"/>
       <w:r>
         <w:rPr>
           <w:rFonts w:ascii="Consolas" w:hAnsi="Consolas" w:cs="Consolas"/>
@@ -934,6 +1515,7 @@
       <w:r>
         <w:t xml:space="preserve"> </w:t>
       </w:r>
+      <w:proofErr w:type="spellStart"/>
       <w:r>
         <w:rPr>
           <w:rFonts w:ascii="Consolas" w:hAnsi="Consolas" w:cs="Consolas"/>
@@ -943,6 +1525,7 @@
         </w:rPr>
         <w:t>float</w:t>
       </w:r>
+      <w:proofErr w:type="spellEnd"/>
       <w:r>
         <w:rPr>
           <w:rFonts w:ascii="Consolas" w:hAnsi="Consolas" w:cs="Consolas"/>
@@ -952,6 +1535,7 @@
         </w:rPr>
         <w:t xml:space="preserve"> d2 = </w:t>
       </w:r>
+      <w:proofErr w:type="spellStart"/>
       <w:r>
         <w:rPr>
           <w:rFonts w:ascii="Consolas" w:hAnsi="Consolas" w:cs="Consolas"/>
@@ -961,6 +1545,7 @@
         </w:rPr>
         <w:t>aA</w:t>
       </w:r>
+      <w:proofErr w:type="spellEnd"/>
       <w:r>
         <w:rPr>
           <w:rFonts w:ascii="Consolas" w:hAnsi="Consolas" w:cs="Consolas"/>
@@ -970,6 +1555,7 @@
         </w:rPr>
         <w:t xml:space="preserve">[i] - </w:t>
       </w:r>
+      <w:proofErr w:type="spellStart"/>
       <w:r>
         <w:rPr>
           <w:rFonts w:ascii="Consolas" w:hAnsi="Consolas" w:cs="Consolas"/>
@@ -979,6 +1565,7 @@
         </w:rPr>
         <w:t>aB</w:t>
       </w:r>
+      <w:proofErr w:type="spellEnd"/>
       <w:r>
         <w:rPr>
           <w:rFonts w:ascii="Consolas" w:hAnsi="Consolas" w:cs="Consolas"/>
@@ -1012,7 +1599,7 @@
     </w:p>
     <w:p>
       <w:pPr>
-        <w:pStyle w:val="ListParagraph"/>
+        <w:pStyle w:val="Paragraphedeliste"/>
         <w:numPr>
           <w:ilvl w:val="0"/>
           <w:numId w:val="1"/>
@@ -1025,17 +1612,23 @@
         <w:t>ce code</w:t>
       </w:r>
       <w:r>
-        <w:t xml:space="preserve"> de la boucle principale for()</w:t>
+        <w:t xml:space="preserve"> de la boucle principale </w:t>
+      </w:r>
+      <w:proofErr w:type="gramStart"/>
+      <w:r>
+        <w:t>for(</w:t>
+      </w:r>
+      <w:proofErr w:type="gramEnd"/>
+      <w:r>
+        <w:t>)</w:t>
       </w:r>
       <w:r>
         <w:t> :</w:t>
       </w:r>
       <w:r>
-        <w:t xml:space="preserve"> (</w:t>
-      </w:r>
-      <w:r>
-        <w:t xml:space="preserve">Ce code qui permet de remplir </w:t>
-      </w:r>
+        <w:t xml:space="preserve"> (Ce code qui permet de remplir </w:t>
+      </w:r>
+      <w:proofErr w:type="spellStart"/>
       <w:r>
         <w:rPr>
           <w:b/>
@@ -1043,9 +1636,19 @@
         </w:rPr>
         <w:t>matched</w:t>
       </w:r>
-      <w:r>
-        <w:t xml:space="preserve"> avec les 20 premiers Players tout en triant </w:t>
-      </w:r>
+      <w:proofErr w:type="spellEnd"/>
+      <w:r>
+        <w:t xml:space="preserve"> avec les 20 premiers </w:t>
+      </w:r>
+      <w:proofErr w:type="spellStart"/>
+      <w:r>
+        <w:t>Players</w:t>
+      </w:r>
+      <w:proofErr w:type="spellEnd"/>
+      <w:r>
+        <w:t xml:space="preserve"> tout en triant </w:t>
+      </w:r>
+      <w:proofErr w:type="spellStart"/>
       <w:r>
         <w:rPr>
           <w:b/>
@@ -1053,23 +1656,131 @@
         </w:rPr>
         <w:t>matched</w:t>
       </w:r>
-      <w:r>
-        <w:t xml:space="preserve"> à chaque ajout)</w:t>
+      <w:proofErr w:type="spellEnd"/>
+      <w:r>
+        <w:t xml:space="preserve"> à chaque ajout</w:t>
+      </w:r>
+      <w:r>
+        <w:t xml:space="preserve">. Or, </w:t>
+      </w:r>
+      <w:proofErr w:type="spellStart"/>
+      <w:r>
+        <w:t>std</w:t>
+      </w:r>
+      <w:proofErr w:type="spellEnd"/>
+      <w:proofErr w:type="gramStart"/>
+      <w:r>
+        <w:t>::sort</w:t>
+      </w:r>
+      <w:proofErr w:type="gramEnd"/>
+      <w:r>
+        <w:t xml:space="preserve">() est souvent un </w:t>
+      </w:r>
+      <w:proofErr w:type="spellStart"/>
+      <w:r>
+        <w:t>quicksort</w:t>
+      </w:r>
+      <w:proofErr w:type="spellEnd"/>
+      <w:r>
+        <w:t xml:space="preserve"> et le </w:t>
+      </w:r>
+      <w:proofErr w:type="spellStart"/>
+      <w:r>
+        <w:t>quicksort</w:t>
+      </w:r>
+      <w:proofErr w:type="spellEnd"/>
+      <w:r>
+        <w:t xml:space="preserve"> a une très mauvaise performance quand le tableau est déjà presque trié</w:t>
+      </w:r>
+      <w:r>
+        <w:t>)</w:t>
       </w:r>
     </w:p>
     <w:p>
       <w:pPr>
         <w:pStyle w:val="Codes"/>
       </w:pPr>
+      <w:proofErr w:type="gramStart"/>
       <w:r>
         <w:rPr>
           <w:color w:val="0000FF"/>
         </w:rPr>
+        <w:t>if</w:t>
+      </w:r>
+      <w:r>
+        <w:t>(</w:t>
+      </w:r>
+      <w:proofErr w:type="spellStart"/>
+      <w:proofErr w:type="gramEnd"/>
+      <w:r>
+        <w:t>matchCount</w:t>
+      </w:r>
+      <w:proofErr w:type="spellEnd"/>
+      <w:r>
+        <w:t xml:space="preserve"> &lt; 20)</w:t>
+      </w:r>
+    </w:p>
+    <w:p>
+      <w:pPr>
+        <w:pStyle w:val="Codes"/>
+      </w:pPr>
+      <w:r>
+        <w:t>{</w:t>
+      </w:r>
+    </w:p>
+    <w:p>
+      <w:pPr>
+        <w:pStyle w:val="Codes"/>
+      </w:pPr>
+      <w:r>
         <w:lastRenderedPageBreak/>
-        <w:t>if</w:t>
-      </w:r>
-      <w:r>
-        <w:t>(matchCount &lt; 20)</w:t>
+        <w:tab/>
+      </w:r>
+      <w:proofErr w:type="gramStart"/>
+      <w:r>
+        <w:t>matched[</w:t>
+      </w:r>
+      <w:proofErr w:type="spellStart"/>
+      <w:proofErr w:type="gramEnd"/>
+      <w:r>
+        <w:t>matchCount</w:t>
+      </w:r>
+      <w:proofErr w:type="spellEnd"/>
+      <w:r>
+        <w:t>]-&gt;</w:t>
+      </w:r>
+      <w:proofErr w:type="spellStart"/>
+      <w:r>
+        <w:t>myId</w:t>
+      </w:r>
+      <w:proofErr w:type="spellEnd"/>
+      <w:r>
+        <w:tab/>
+        <w:t xml:space="preserve">= </w:t>
+      </w:r>
+      <w:proofErr w:type="spellStart"/>
+      <w:r>
+        <w:t>myPlayers</w:t>
+      </w:r>
+      <w:proofErr w:type="spellEnd"/>
+      <w:r>
+        <w:t>[</w:t>
+      </w:r>
+      <w:proofErr w:type="spellStart"/>
+      <w:r>
+        <w:t>i</w:t>
+      </w:r>
+      <w:proofErr w:type="spellEnd"/>
+      <w:r>
+        <w:t>]-&gt;</w:t>
+      </w:r>
+      <w:proofErr w:type="spellStart"/>
+      <w:r>
+        <w:t>myPlayerId</w:t>
+      </w:r>
+      <w:proofErr w:type="spellEnd"/>
+      <w:r>
+        <w:t xml:space="preserve">; </w:t>
       </w:r>
     </w:p>
     <w:p>
@@ -1077,7 +1788,77 @@
         <w:pStyle w:val="Codes"/>
       </w:pPr>
       <w:r>
-        <w:t>{</w:t>
+        <w:tab/>
+      </w:r>
+      <w:proofErr w:type="gramStart"/>
+      <w:r>
+        <w:t>matched[</w:t>
+      </w:r>
+      <w:proofErr w:type="spellStart"/>
+      <w:proofErr w:type="gramEnd"/>
+      <w:r>
+        <w:t>matchCount</w:t>
+      </w:r>
+      <w:proofErr w:type="spellEnd"/>
+      <w:r>
+        <w:t>]-&gt;</w:t>
+      </w:r>
+      <w:proofErr w:type="spellStart"/>
+      <w:r>
+        <w:t>myDist</w:t>
+      </w:r>
+      <w:proofErr w:type="spellEnd"/>
+      <w:r>
+        <w:tab/>
+        <w:t xml:space="preserve">= </w:t>
+      </w:r>
+      <w:proofErr w:type="spellStart"/>
+      <w:r>
+        <w:t>Dist</w:t>
+      </w:r>
+      <w:proofErr w:type="spellEnd"/>
+      <w:r>
+        <w:t>(</w:t>
+      </w:r>
+      <w:proofErr w:type="spellStart"/>
+      <w:r>
+        <w:t>myPlayers</w:t>
+      </w:r>
+      <w:proofErr w:type="spellEnd"/>
+      <w:r>
+        <w:t>[</w:t>
+      </w:r>
+      <w:proofErr w:type="spellStart"/>
+      <w:r>
+        <w:t>i</w:t>
+      </w:r>
+      <w:proofErr w:type="spellEnd"/>
+      <w:r>
+        <w:t>]-&gt;</w:t>
+      </w:r>
+      <w:proofErr w:type="spellStart"/>
+      <w:r>
+        <w:t>myPreferenceVector</w:t>
+      </w:r>
+      <w:proofErr w:type="spellEnd"/>
+      <w:r>
+        <w:t xml:space="preserve">, </w:t>
+      </w:r>
+      <w:proofErr w:type="spellStart"/>
+      <w:r>
+        <w:t>playerToMatch</w:t>
+      </w:r>
+      <w:proofErr w:type="spellEnd"/>
+      <w:r>
+        <w:t>-&gt;</w:t>
+      </w:r>
+      <w:proofErr w:type="spellStart"/>
+      <w:r>
+        <w:t>myPreferenceVector</w:t>
+      </w:r>
+      <w:proofErr w:type="spellEnd"/>
+      <w:r>
+        <w:t>);</w:t>
       </w:r>
     </w:p>
     <w:p>
@@ -1086,11 +1867,48 @@
       </w:pPr>
       <w:r>
         <w:tab/>
-        <w:t>matched[matchCount]-&gt;myId</w:t>
-      </w:r>
+      </w:r>
+      <w:proofErr w:type="spellStart"/>
+      <w:proofErr w:type="gramStart"/>
+      <w:r>
+        <w:t>matchCount</w:t>
+      </w:r>
+      <w:proofErr w:type="spellEnd"/>
+      <w:proofErr w:type="gramEnd"/>
+      <w:r>
+        <w:t xml:space="preserve">++; </w:t>
+      </w:r>
+    </w:p>
+    <w:p>
+      <w:pPr>
+        <w:pStyle w:val="Codes"/>
+      </w:pPr>
+    </w:p>
+    <w:p>
+      <w:pPr>
+        <w:pStyle w:val="Codes"/>
+      </w:pPr>
       <w:r>
         <w:tab/>
-        <w:t xml:space="preserve">= myPlayers[i]-&gt;myPlayerId; </w:t>
+      </w:r>
+      <w:proofErr w:type="gramStart"/>
+      <w:r>
+        <w:rPr>
+          <w:color w:val="0000FF"/>
+        </w:rPr>
+        <w:t>using</w:t>
+      </w:r>
+      <w:proofErr w:type="gramEnd"/>
+      <w:r>
+        <w:t xml:space="preserve"> </w:t>
+      </w:r>
+      <w:proofErr w:type="spellStart"/>
+      <w:r>
+        <w:t>std</w:t>
+      </w:r>
+      <w:proofErr w:type="spellEnd"/>
+      <w:r>
+        <w:t xml:space="preserve">::sort; </w:t>
       </w:r>
     </w:p>
     <w:p>
@@ -1099,90 +1917,85 @@
       </w:pPr>
       <w:r>
         <w:tab/>
-        <w:t>matched[matchCount]-&gt;myDist</w:t>
-      </w:r>
+      </w:r>
+      <w:proofErr w:type="gramStart"/>
+      <w:r>
+        <w:t>sort(</w:t>
+      </w:r>
+      <w:proofErr w:type="gramEnd"/>
+      <w:r>
+        <w:t xml:space="preserve">matched, matched + </w:t>
+      </w:r>
+      <w:proofErr w:type="spellStart"/>
+      <w:r>
+        <w:t>matchCount</w:t>
+      </w:r>
+      <w:proofErr w:type="spellEnd"/>
+      <w:r>
+        <w:t xml:space="preserve">, </w:t>
+      </w:r>
+      <w:proofErr w:type="spellStart"/>
+      <w:r>
+        <w:t>MatchComp</w:t>
+      </w:r>
+      <w:proofErr w:type="spellEnd"/>
+      <w:r>
+        <w:t>);</w:t>
+      </w:r>
+    </w:p>
+    <w:p>
+      <w:pPr>
+        <w:pStyle w:val="Codes"/>
+      </w:pPr>
+    </w:p>
+    <w:p>
+      <w:pPr>
+        <w:pStyle w:val="Codes"/>
+        <w:rPr>
+          <w:lang w:val="fr-FR"/>
+        </w:rPr>
+      </w:pPr>
       <w:r>
         <w:tab/>
-        <w:t>= Dist(myPlayers[i]-&gt;myPreferenceVector, playerToMatch-&gt;myPreferenceVector);</w:t>
+      </w:r>
+      <w:proofErr w:type="gramStart"/>
+      <w:r>
+        <w:rPr>
+          <w:color w:val="0000FF"/>
+          <w:lang w:val="fr-FR"/>
+        </w:rPr>
+        <w:t>continue</w:t>
+      </w:r>
+      <w:proofErr w:type="gramEnd"/>
+      <w:r>
+        <w:rPr>
+          <w:lang w:val="fr-FR"/>
+        </w:rPr>
+        <w:t xml:space="preserve">; </w:t>
       </w:r>
     </w:p>
     <w:p>
       <w:pPr>
         <w:pStyle w:val="Codes"/>
-      </w:pPr>
-      <w:r>
-        <w:tab/>
-        <w:t xml:space="preserve">matchCount++; </w:t>
-      </w:r>
-    </w:p>
-    <w:p>
-      <w:pPr>
-        <w:pStyle w:val="Codes"/>
-      </w:pPr>
-    </w:p>
-    <w:p>
-      <w:pPr>
-        <w:pStyle w:val="Codes"/>
-      </w:pPr>
-      <w:r>
-        <w:tab/>
-      </w:r>
-      <w:r>
-        <w:rPr>
-          <w:color w:val="0000FF"/>
-        </w:rPr>
-        <w:t>using</w:t>
-      </w:r>
-      <w:r>
-        <w:t xml:space="preserve"> std::sort; </w:t>
-      </w:r>
-    </w:p>
-    <w:p>
-      <w:pPr>
-        <w:pStyle w:val="Codes"/>
-      </w:pPr>
-      <w:r>
-        <w:tab/>
-        <w:t>sort(matched, matched + matchCount, MatchComp);</w:t>
-      </w:r>
-    </w:p>
-    <w:p>
-      <w:pPr>
-        <w:pStyle w:val="Codes"/>
-      </w:pPr>
-    </w:p>
-    <w:p>
-      <w:pPr>
-        <w:pStyle w:val="Codes"/>
-      </w:pPr>
-      <w:r>
-        <w:tab/>
-      </w:r>
-      <w:r>
-        <w:rPr>
-          <w:color w:val="0000FF"/>
-        </w:rPr>
-        <w:t>continue</w:t>
-      </w:r>
-      <w:r>
-        <w:t xml:space="preserve">; </w:t>
-      </w:r>
-    </w:p>
-    <w:p>
-      <w:pPr>
-        <w:pStyle w:val="Codes"/>
-      </w:pPr>
-      <w:r>
+        <w:rPr>
+          <w:lang w:val="fr-FR"/>
+        </w:rPr>
+      </w:pPr>
+      <w:r>
+        <w:rPr>
+          <w:lang w:val="fr-FR"/>
+        </w:rPr>
         <w:t>}</w:t>
       </w:r>
     </w:p>
     <w:p>
       <w:pPr>
-        <w:pStyle w:val="ListParagraph"/>
+        <w:pStyle w:val="Paragraphedeliste"/>
       </w:pPr>
       <w:r>
         <w:t xml:space="preserve">Par un code qui remplit </w:t>
       </w:r>
+      <w:proofErr w:type="spellStart"/>
       <w:r>
         <w:rPr>
           <w:b/>
@@ -1190,9 +2003,19 @@
         </w:rPr>
         <w:t>matched</w:t>
       </w:r>
-      <w:r>
-        <w:t xml:space="preserve"> avec les 20 premiers Players puis trier </w:t>
-      </w:r>
+      <w:proofErr w:type="spellEnd"/>
+      <w:r>
+        <w:t xml:space="preserve"> avec les 20 premiers </w:t>
+      </w:r>
+      <w:proofErr w:type="spellStart"/>
+      <w:r>
+        <w:t>Players</w:t>
+      </w:r>
+      <w:proofErr w:type="spellEnd"/>
+      <w:r>
+        <w:t xml:space="preserve"> puis trier </w:t>
+      </w:r>
+      <w:proofErr w:type="spellStart"/>
       <w:r>
         <w:rPr>
           <w:b/>
@@ -1200,13 +2023,27 @@
         </w:rPr>
         <w:t>matched</w:t>
       </w:r>
-      <w:r>
-        <w:t xml:space="preserve"> avec std::sort() avant d’entrer dans la boucle for().</w:t>
-      </w:r>
-    </w:p>
-    <w:p>
-      <w:pPr>
-        <w:pStyle w:val="ListParagraph"/>
+      <w:proofErr w:type="spellEnd"/>
+      <w:r>
+        <w:t xml:space="preserve"> avec </w:t>
+      </w:r>
+      <w:proofErr w:type="spellStart"/>
+      <w:r>
+        <w:t>std</w:t>
+      </w:r>
+      <w:proofErr w:type="spellEnd"/>
+      <w:proofErr w:type="gramStart"/>
+      <w:r>
+        <w:t>::sort</w:t>
+      </w:r>
+      <w:proofErr w:type="gramEnd"/>
+      <w:r>
+        <w:t>() avant d’entrer dans la boucle for().</w:t>
+      </w:r>
+    </w:p>
+    <w:p>
+      <w:pPr>
+        <w:pStyle w:val="Paragraphedeliste"/>
         <w:numPr>
           <w:ilvl w:val="0"/>
           <w:numId w:val="1"/>
@@ -1215,6 +2052,7 @@
       <w:r>
         <w:t xml:space="preserve">Déplacer avant le calcul de </w:t>
       </w:r>
+      <w:proofErr w:type="spellStart"/>
       <w:r>
         <w:rPr>
           <w:b/>
@@ -1222,6 +2060,7 @@
         </w:rPr>
         <w:t>dist</w:t>
       </w:r>
+      <w:proofErr w:type="spellEnd"/>
       <w:r>
         <w:rPr>
           <w:b/>
@@ -1237,6 +2076,7 @@
       <w:pPr>
         <w:pStyle w:val="Codes"/>
       </w:pPr>
+      <w:proofErr w:type="gramStart"/>
       <w:r>
         <w:rPr>
           <w:color w:val="0000FF"/>
@@ -1244,7 +2084,35 @@
         <w:t>if</w:t>
       </w:r>
       <w:r>
-        <w:t>(!myPlayers[i]-&gt;myIsAvailable)</w:t>
+        <w:t>(</w:t>
+      </w:r>
+      <w:proofErr w:type="gramEnd"/>
+      <w:r>
+        <w:t>!</w:t>
+      </w:r>
+      <w:proofErr w:type="spellStart"/>
+      <w:r>
+        <w:t>myPlayers</w:t>
+      </w:r>
+      <w:proofErr w:type="spellEnd"/>
+      <w:r>
+        <w:t>[</w:t>
+      </w:r>
+      <w:proofErr w:type="spellStart"/>
+      <w:r>
+        <w:t>i</w:t>
+      </w:r>
+      <w:proofErr w:type="spellEnd"/>
+      <w:r>
+        <w:t>]-&gt;</w:t>
+      </w:r>
+      <w:proofErr w:type="spellStart"/>
+      <w:r>
+        <w:t>myIsAvailable</w:t>
+      </w:r>
+      <w:proofErr w:type="spellEnd"/>
+      <w:r>
+        <w:t>)</w:t>
       </w:r>
     </w:p>
     <w:p>
@@ -1254,19 +2122,21 @@
       <w:r>
         <w:tab/>
       </w:r>
+      <w:proofErr w:type="gramStart"/>
       <w:r>
         <w:rPr>
           <w:color w:val="0000FF"/>
         </w:rPr>
         <w:t>continue</w:t>
       </w:r>
+      <w:proofErr w:type="gramEnd"/>
       <w:r>
         <w:t>;</w:t>
       </w:r>
     </w:p>
     <w:p>
       <w:pPr>
-        <w:pStyle w:val="ListParagraph"/>
+        <w:pStyle w:val="Paragraphedeliste"/>
         <w:numPr>
           <w:ilvl w:val="0"/>
           <w:numId w:val="1"/>
@@ -1276,15 +2146,48 @@
         <w:t xml:space="preserve">Supprimer </w:t>
       </w:r>
       <w:r>
-        <w:t>ce code de la boucle for car il faut le faire une fois sortie de la boucle :</w:t>
+        <w:t>le</w:t>
+      </w:r>
+      <w:r>
+        <w:t xml:space="preserve"> code </w:t>
+      </w:r>
+      <w:r>
+        <w:t xml:space="preserve">suivant </w:t>
+      </w:r>
+      <w:r>
+        <w:t xml:space="preserve">de la boucle for car </w:t>
+      </w:r>
+      <w:r>
+        <w:t>il faut le faire une fois sorti</w:t>
+      </w:r>
+      <w:r>
+        <w:t xml:space="preserve"> de la boucle :</w:t>
       </w:r>
     </w:p>
     <w:p>
       <w:pPr>
         <w:pStyle w:val="Codes"/>
       </w:pPr>
-      <w:r>
-        <w:t>for(int j = 0; j &lt; 20; j++)</w:t>
+      <w:proofErr w:type="gramStart"/>
+      <w:r>
+        <w:t>for(</w:t>
+      </w:r>
+      <w:proofErr w:type="spellStart"/>
+      <w:proofErr w:type="gramEnd"/>
+      <w:r>
+        <w:t>int</w:t>
+      </w:r>
+      <w:proofErr w:type="spellEnd"/>
+      <w:r>
+        <w:t xml:space="preserve"> j = 0; j &lt; 20; </w:t>
+      </w:r>
+      <w:proofErr w:type="spellStart"/>
+      <w:r>
+        <w:t>j++</w:t>
+      </w:r>
+      <w:proofErr w:type="spellEnd"/>
+      <w:r>
+        <w:t>)</w:t>
       </w:r>
     </w:p>
     <w:p>
@@ -1293,41 +2196,541 @@
       </w:pPr>
       <w:r>
         <w:tab/>
-        <w:t>aPlayerIds[j] = matched[j]-&gt;myId;</w:t>
-      </w:r>
-    </w:p>
-    <w:p>
-      <w:pPr>
-        <w:rPr>
-          <w:rFonts w:ascii="Hack" w:hAnsi="Hack"/>
-          <w:sz w:val="20"/>
+      </w:r>
+      <w:proofErr w:type="spellStart"/>
+      <w:proofErr w:type="gramStart"/>
+      <w:r>
+        <w:t>aPlayerIds</w:t>
+      </w:r>
+      <w:proofErr w:type="spellEnd"/>
+      <w:r>
+        <w:t>[</w:t>
+      </w:r>
+      <w:proofErr w:type="gramEnd"/>
+      <w:r>
+        <w:t>j] = matched[j]-&gt;</w:t>
+      </w:r>
+      <w:proofErr w:type="spellStart"/>
+      <w:r>
+        <w:t>myId</w:t>
+      </w:r>
+      <w:proofErr w:type="spellEnd"/>
+      <w:r>
+        <w:t>;</w:t>
+      </w:r>
+    </w:p>
+    <w:p>
+      <w:pPr>
+        <w:pStyle w:val="Paragraphedeliste"/>
+        <w:numPr>
+          <w:ilvl w:val="0"/>
+          <w:numId w:val="1"/>
+        </w:numPr>
+      </w:pPr>
+      <w:r>
+        <w:t xml:space="preserve">Dans le code suivant : </w:t>
+      </w:r>
+    </w:p>
+    <w:p>
+      <w:pPr>
+        <w:pStyle w:val="Codes"/>
+      </w:pPr>
+      <w:proofErr w:type="spellStart"/>
+      <w:proofErr w:type="gramStart"/>
+      <w:r>
+        <w:rPr>
+          <w:color w:val="0000FF"/>
+        </w:rPr>
+        <w:t>int</w:t>
+      </w:r>
+      <w:proofErr w:type="spellEnd"/>
+      <w:proofErr w:type="gramEnd"/>
+      <w:r>
+        <w:t xml:space="preserve"> index = -1; </w:t>
+      </w:r>
+    </w:p>
+    <w:p>
+      <w:pPr>
+        <w:pStyle w:val="Codes"/>
+      </w:pPr>
+      <w:proofErr w:type="gramStart"/>
+      <w:r>
+        <w:rPr>
+          <w:color w:val="0000FF"/>
+        </w:rPr>
+        <w:t>for</w:t>
+      </w:r>
+      <w:r>
+        <w:t>(</w:t>
+      </w:r>
+      <w:proofErr w:type="spellStart"/>
+      <w:proofErr w:type="gramEnd"/>
+      <w:r>
+        <w:rPr>
+          <w:color w:val="0000FF"/>
+        </w:rPr>
+        <w:t>int</w:t>
+      </w:r>
+      <w:proofErr w:type="spellEnd"/>
+      <w:r>
+        <w:t xml:space="preserve"> j = 19; j &gt;= 0; j--)</w:t>
+      </w:r>
+    </w:p>
+    <w:p>
+      <w:pPr>
+        <w:pStyle w:val="Codes"/>
+      </w:pPr>
+      <w:r>
+        <w:t>{</w:t>
+      </w:r>
+    </w:p>
+    <w:p>
+      <w:pPr>
+        <w:pStyle w:val="Codes"/>
+      </w:pPr>
+      <w:r>
+        <w:tab/>
+      </w:r>
+      <w:proofErr w:type="gramStart"/>
+      <w:r>
+        <w:rPr>
+          <w:color w:val="0000FF"/>
+        </w:rPr>
+        <w:t>if</w:t>
+      </w:r>
+      <w:r>
+        <w:t>(</w:t>
+      </w:r>
+      <w:proofErr w:type="gramEnd"/>
+      <w:r>
+        <w:t>matched[j]-&gt;</w:t>
+      </w:r>
+      <w:proofErr w:type="spellStart"/>
+      <w:r>
+        <w:t>myDist</w:t>
+      </w:r>
+      <w:proofErr w:type="spellEnd"/>
+      <w:r>
+        <w:t xml:space="preserve"> &lt; </w:t>
+      </w:r>
+      <w:proofErr w:type="spellStart"/>
+      <w:r>
+        <w:t>dist</w:t>
+      </w:r>
+      <w:proofErr w:type="spellEnd"/>
+      <w:r>
+        <w:t>)</w:t>
+      </w:r>
+    </w:p>
+    <w:p>
+      <w:pPr>
+        <w:pStyle w:val="Codes"/>
+      </w:pPr>
+      <w:r>
+        <w:tab/>
+      </w:r>
+      <w:proofErr w:type="gramStart"/>
+      <w:r>
+        <w:rPr>
+          <w:color w:val="0000FF"/>
+        </w:rPr>
+        <w:t>break</w:t>
+      </w:r>
+      <w:proofErr w:type="gramEnd"/>
+      <w:r>
+        <w:t xml:space="preserve">; </w:t>
+      </w:r>
+    </w:p>
+    <w:p>
+      <w:pPr>
+        <w:pStyle w:val="Codes"/>
+      </w:pPr>
+    </w:p>
+    <w:p>
+      <w:pPr>
+        <w:pStyle w:val="Codes"/>
+      </w:pPr>
+      <w:r>
+        <w:tab/>
+      </w:r>
+      <w:proofErr w:type="gramStart"/>
+      <w:r>
+        <w:t>index</w:t>
+      </w:r>
+      <w:proofErr w:type="gramEnd"/>
+      <w:r>
+        <w:t xml:space="preserve"> = j; </w:t>
+      </w:r>
+    </w:p>
+    <w:p>
+      <w:pPr>
+        <w:pStyle w:val="Codes"/>
+      </w:pPr>
+      <w:r>
+        <w:t>}</w:t>
+      </w:r>
+    </w:p>
+    <w:p>
+      <w:pPr>
+        <w:pStyle w:val="Paragraphedeliste"/>
+        <w:rPr>
           <w:lang w:val="en-US"/>
         </w:rPr>
       </w:pPr>
-      <w:r>
-        <w:br w:type="page"/>
-      </w:r>
-    </w:p>
-    <w:p>
-      <w:pPr>
-        <w:pStyle w:val="Heading1"/>
-      </w:pPr>
+      <w:proofErr w:type="gramStart"/>
+      <w:r>
+        <w:rPr>
+          <w:lang w:val="en-US"/>
+        </w:rPr>
+        <w:t>la</w:t>
+      </w:r>
+      <w:proofErr w:type="gramEnd"/>
+      <w:r>
+        <w:rPr>
+          <w:lang w:val="en-US"/>
+        </w:rPr>
+        <w:t xml:space="preserve"> </w:t>
+      </w:r>
+      <w:proofErr w:type="spellStart"/>
+      <w:r>
+        <w:rPr>
+          <w:lang w:val="en-US"/>
+        </w:rPr>
+        <w:t>ligne</w:t>
+      </w:r>
+      <w:proofErr w:type="spellEnd"/>
+      <w:r>
+        <w:rPr>
+          <w:lang w:val="en-US"/>
+        </w:rPr>
+        <w:t xml:space="preserve"> </w:t>
+      </w:r>
+    </w:p>
+    <w:p>
+      <w:pPr>
+        <w:pStyle w:val="Codes"/>
+      </w:pPr>
+      <w:proofErr w:type="gramStart"/>
+      <w:r>
+        <w:rPr>
+          <w:color w:val="0000FF"/>
+        </w:rPr>
+        <w:t>if</w:t>
+      </w:r>
+      <w:r>
+        <w:t>(</w:t>
+      </w:r>
+      <w:proofErr w:type="gramEnd"/>
+      <w:r>
+        <w:t>matched[j]-&gt;</w:t>
+      </w:r>
+      <w:proofErr w:type="spellStart"/>
+      <w:r>
+        <w:t>myDist</w:t>
+      </w:r>
+      <w:proofErr w:type="spellEnd"/>
+      <w:r>
+        <w:t xml:space="preserve"> &lt; </w:t>
+      </w:r>
+      <w:proofErr w:type="spellStart"/>
+      <w:r>
+        <w:t>dist</w:t>
+      </w:r>
+      <w:proofErr w:type="spellEnd"/>
+      <w:r>
+        <w:t>)</w:t>
+      </w:r>
+      <w:r>
+        <w:t xml:space="preserve"> </w:t>
+      </w:r>
+      <w:r>
+        <w:rPr>
+          <w:color w:val="0000FF"/>
+        </w:rPr>
+        <w:t>break</w:t>
+      </w:r>
+      <w:r>
+        <w:rPr>
+          <w:color w:val="0000FF"/>
+        </w:rPr>
+        <w:t>;</w:t>
+      </w:r>
+      <w:r>
+        <w:t xml:space="preserve"> </w:t>
+      </w:r>
+    </w:p>
+    <w:p>
+      <w:pPr>
+        <w:pStyle w:val="Paragraphedeliste"/>
+      </w:pPr>
+      <w:proofErr w:type="gramStart"/>
+      <w:r>
+        <w:t>signifie</w:t>
+      </w:r>
+      <w:proofErr w:type="gramEnd"/>
+      <w:r>
+        <w:t xml:space="preserve"> qu’on continue d’itérer tant que </w:t>
+      </w:r>
+      <w:proofErr w:type="spellStart"/>
+      <w:r>
+        <w:t>dist</w:t>
+      </w:r>
+      <w:proofErr w:type="spellEnd"/>
+      <w:r>
+        <w:t xml:space="preserve"> est inférieur ou </w:t>
+      </w:r>
+      <w:r>
+        <w:rPr>
+          <w:b/>
+        </w:rPr>
+        <w:t>égal</w:t>
+      </w:r>
+      <w:r>
+        <w:t xml:space="preserve"> à l’élément du tableau. Or on peut s’arrêter dès que </w:t>
+      </w:r>
+      <w:proofErr w:type="spellStart"/>
+      <w:r>
+        <w:t>dist</w:t>
+      </w:r>
+      <w:proofErr w:type="spellEnd"/>
+      <w:r>
+        <w:t xml:space="preserve"> est supérieur ou égal à un élément tableau. On remplace donc ce code par :</w:t>
+      </w:r>
+    </w:p>
+    <w:p>
+      <w:pPr>
+        <w:pStyle w:val="Codes"/>
+      </w:pPr>
+      <w:proofErr w:type="gramStart"/>
+      <w:r>
+        <w:rPr>
+          <w:color w:val="0000FF"/>
+        </w:rPr>
+        <w:t>if</w:t>
+      </w:r>
+      <w:r>
+        <w:t>(</w:t>
+      </w:r>
+      <w:proofErr w:type="gramEnd"/>
+      <w:r>
+        <w:t>matched[j]-&gt;</w:t>
+      </w:r>
+      <w:proofErr w:type="spellStart"/>
+      <w:r>
+        <w:t>myDist</w:t>
+      </w:r>
+      <w:proofErr w:type="spellEnd"/>
+      <w:r>
+        <w:t xml:space="preserve"> &lt;</w:t>
+      </w:r>
+      <w:r>
+        <w:t>=</w:t>
+      </w:r>
+      <w:r>
+        <w:t xml:space="preserve"> </w:t>
+      </w:r>
+      <w:proofErr w:type="spellStart"/>
+      <w:r>
+        <w:t>dist</w:t>
+      </w:r>
+      <w:proofErr w:type="spellEnd"/>
+      <w:r>
+        <w:t xml:space="preserve">) </w:t>
+      </w:r>
+      <w:r>
+        <w:rPr>
+          <w:color w:val="0000FF"/>
+        </w:rPr>
+        <w:t>break;</w:t>
+      </w:r>
+    </w:p>
+    <w:p>
+      <w:pPr>
+        <w:pStyle w:val="Paragraphedeliste"/>
+        <w:pBdr>
+          <w:top w:val="single" w:sz="4" w:space="1" w:color="auto"/>
+          <w:left w:val="single" w:sz="4" w:space="4" w:color="auto"/>
+          <w:bottom w:val="single" w:sz="4" w:space="1" w:color="auto"/>
+          <w:right w:val="single" w:sz="4" w:space="4" w:color="auto"/>
+        </w:pBdr>
+      </w:pPr>
+      <w:r>
+        <w:rPr>
+          <w:u w:val="single"/>
+        </w:rPr>
+        <w:t>Note :</w:t>
+      </w:r>
+      <w:r>
+        <w:t xml:space="preserve"> ce changement peut donner des résultats différents aux résultats de la version non optimisée tout en étant un bon résultat. Dans la version non optimisée, en cas d’égalité, c’est le dernier évalué qui sera prioritaire. C’est l’inverse pour la version optimisée.</w:t>
+      </w:r>
+    </w:p>
+    <w:p>
+      <w:pPr>
+        <w:pStyle w:val="Titre1"/>
+      </w:pPr>
+      <w:r>
+        <w:t xml:space="preserve">Optimiser en remplaçant </w:t>
+      </w:r>
+      <w:r>
+        <w:t xml:space="preserve">le tableau </w:t>
+      </w:r>
+      <w:proofErr w:type="spellStart"/>
+      <w:r>
+        <w:t>matched</w:t>
+      </w:r>
+      <w:proofErr w:type="spellEnd"/>
+      <w:r>
+        <w:t xml:space="preserve"> par un « max-</w:t>
+      </w:r>
+      <w:proofErr w:type="spellStart"/>
+      <w:r>
+        <w:t>heap</w:t>
+      </w:r>
+      <w:proofErr w:type="spellEnd"/>
+      <w:r>
+        <w:t> »</w:t>
+      </w:r>
+    </w:p>
+    <w:p>
+      <w:r>
+        <w:t xml:space="preserve">Dans </w:t>
+      </w:r>
+      <w:proofErr w:type="spellStart"/>
+      <w:proofErr w:type="gramStart"/>
+      <w:r>
+        <w:t>MatchMake</w:t>
+      </w:r>
+      <w:proofErr w:type="spellEnd"/>
+      <w:r>
+        <w:t>(</w:t>
+      </w:r>
+      <w:proofErr w:type="gramEnd"/>
+      <w:r>
+        <w:t xml:space="preserve">), pour chaque Player, on détermine si l’on ajoute ce Player dans les résultats (et on retire le dernier du tableau </w:t>
+      </w:r>
+      <w:proofErr w:type="spellStart"/>
+      <w:r>
+        <w:rPr>
+          <w:b/>
+          <w:i/>
+        </w:rPr>
+        <w:t>matched</w:t>
+      </w:r>
+      <w:proofErr w:type="spellEnd"/>
+      <w:r>
+        <w:t xml:space="preserve">) en parcourant le tableau </w:t>
+      </w:r>
+      <w:proofErr w:type="spellStart"/>
+      <w:r>
+        <w:rPr>
+          <w:b/>
+          <w:i/>
+        </w:rPr>
+        <w:t>matched</w:t>
+      </w:r>
+      <w:proofErr w:type="spellEnd"/>
+      <w:r>
+        <w:t xml:space="preserve"> (qui est trié) depuis la fin puis </w:t>
+      </w:r>
+      <w:r>
+        <w:t xml:space="preserve">en </w:t>
+      </w:r>
+      <w:r>
+        <w:t xml:space="preserve">l’y </w:t>
+      </w:r>
+      <w:proofErr w:type="spellStart"/>
+      <w:r>
+        <w:t>insérerant</w:t>
+      </w:r>
+      <w:proofErr w:type="spellEnd"/>
+      <w:r>
+        <w:t>. C’est un algorithme de recherche en O(n) et de même pour l’insertion (dans le pire des cas ; en pratique, le pire des cas n’est pas systématique)</w:t>
+      </w:r>
+      <w:r>
+        <w:t>.</w:t>
+      </w:r>
+    </w:p>
+    <w:p>
       <w:r>
         <w:lastRenderedPageBreak/>
-        <w:t xml:space="preserve">Optimiser en remplaçant </w:t>
-      </w:r>
-      <w:r>
-        <w:t>la méthode d’accès au</w:t>
-      </w:r>
-      <w:r>
-        <w:t xml:space="preserve"> tableau matched </w:t>
-      </w:r>
-    </w:p>
-    <w:p/>
-    <w:p>
-      <w:r>
-        <w:t xml:space="preserve">Dans MatchMake(), pour chaque Player, on détermine si ajoute ce Player dans les résultat (et on retire le dernier du tableau </w:t>
-      </w:r>
+        <w:t>Le « max-</w:t>
+      </w:r>
+      <w:proofErr w:type="spellStart"/>
+      <w:r>
+        <w:t>heap</w:t>
+      </w:r>
+      <w:proofErr w:type="spellEnd"/>
+      <w:r>
+        <w:t> » qui est une structure d’arbre binaire dont les éléments fils sont inférieurs ou égaux au père et</w:t>
+      </w:r>
+      <w:r>
+        <w:t xml:space="preserve"> donc,</w:t>
+      </w:r>
+      <w:r>
+        <w:t xml:space="preserve"> l’élément racine est l’élément le plus gr</w:t>
+      </w:r>
+      <w:r>
+        <w:t>and de l’arbre. De plus, le max-</w:t>
+      </w:r>
+      <w:proofErr w:type="spellStart"/>
+      <w:r>
+        <w:t>heap</w:t>
+      </w:r>
+      <w:proofErr w:type="spellEnd"/>
+      <w:r>
+        <w:t xml:space="preserve"> s’implémente avec un tableau </w:t>
+      </w:r>
+      <w:r>
+        <w:t xml:space="preserve">et avec la propriété suivante : les enfants de l’élément d’indice </w:t>
+      </w:r>
+      <w:r>
+        <w:rPr>
+          <w:b/>
+        </w:rPr>
+        <w:t>i</w:t>
+      </w:r>
+      <w:r>
+        <w:t xml:space="preserve"> sont les éléments d’indice </w:t>
+      </w:r>
+      <w:r>
+        <w:rPr>
+          <w:b/>
+        </w:rPr>
+        <w:t>i * 2</w:t>
+      </w:r>
+      <w:r>
+        <w:t xml:space="preserve">  et </w:t>
+      </w:r>
+      <w:r>
+        <w:rPr>
+          <w:b/>
+        </w:rPr>
+        <w:t>i * 2 + 1</w:t>
+      </w:r>
+      <w:r>
+        <w:rPr>
+          <w:b/>
+        </w:rPr>
+        <w:t xml:space="preserve"> </w:t>
+      </w:r>
+      <w:r>
+        <w:t xml:space="preserve">avec </w:t>
+      </w:r>
+      <w:r>
+        <w:rPr>
+          <w:b/>
+        </w:rPr>
+        <w:t>i commençant à 1</w:t>
+      </w:r>
+      <w:r>
+        <w:t>.</w:t>
+      </w:r>
+    </w:p>
+    <w:p>
+      <w:r>
+        <w:t xml:space="preserve">En remplaçant le tableau </w:t>
+      </w:r>
+      <w:proofErr w:type="spellStart"/>
       <w:r>
         <w:rPr>
           <w:b/>
@@ -1335,91 +2738,150 @@
         </w:rPr>
         <w:t>matched</w:t>
       </w:r>
-      <w:r>
-        <w:t xml:space="preserve">) en parcourant le tableau </w:t>
-      </w:r>
-      <w:r>
-        <w:rPr>
-          <w:b/>
-          <w:i/>
-        </w:rPr>
-        <w:t>matched</w:t>
-      </w:r>
-      <w:r>
-        <w:t xml:space="preserve"> (qui est trié) depuis la fin puis l’y insérerant. C’est un algorithme de recherche en O(n)</w:t>
-      </w:r>
-      <w:r>
-        <w:t xml:space="preserve"> et de même pour l’insertion. Néanmoins, on y gagne en utilisant une recherche dichotomique.</w:t>
-      </w:r>
-    </w:p>
-    <w:p>
-      <w:pPr>
-        <w:pStyle w:val="Heading1"/>
-      </w:pPr>
-      <w:r>
-        <w:t>Optimiser en remplaçant le tableau matched par un « max heap »</w:t>
-      </w:r>
-    </w:p>
-    <w:p/>
-    <w:p>
-      <w:r>
-        <w:t>Le</w:t>
-      </w:r>
-      <w:r>
-        <w:t xml:space="preserve"> « max heap » qui est une structure d’arbre </w:t>
-      </w:r>
-      <w:r>
-        <w:t xml:space="preserve">binaire </w:t>
-      </w:r>
-      <w:r>
-        <w:t>dont</w:t>
-      </w:r>
-      <w:r>
-        <w:t xml:space="preserve"> les éléments fils sont inférieurs ou égaux</w:t>
+      <w:proofErr w:type="spellEnd"/>
+      <w:r>
+        <w:t xml:space="preserve"> par</w:t>
+      </w:r>
+      <w:r>
+        <w:t xml:space="preserve"> le max-</w:t>
+      </w:r>
+      <w:proofErr w:type="spellStart"/>
+      <w:r>
+        <w:t>heap</w:t>
+      </w:r>
+      <w:proofErr w:type="spellEnd"/>
+      <w:r>
+        <w:t xml:space="preserve">, on peut déterminer </w:t>
+      </w:r>
+      <w:r>
+        <w:t xml:space="preserve">si on doit ajouter le Player ou pas en comparant avec le premier élément du tableau donc une recherche en O(1) et l’ajout d’élément est en </w:t>
+      </w:r>
+      <w:proofErr w:type="gramStart"/>
+      <w:r>
+        <w:t>O(</w:t>
+      </w:r>
+      <w:proofErr w:type="gramEnd"/>
+      <w:r>
+        <w:t>ln n).</w:t>
+      </w:r>
+    </w:p>
+    <w:p>
+      <w:r>
+        <w:t>Dans la version originale,</w:t>
+      </w:r>
+      <w:r>
+        <w:t xml:space="preserve"> les résultats retournés sont triés</w:t>
       </w:r>
       <w:r>
         <w:t xml:space="preserve"> </w:t>
       </w:r>
       <w:r>
-        <w:t xml:space="preserve">au père et </w:t>
-      </w:r>
-      <w:r>
-        <w:t>l’élément racine est l’élément le plus grand</w:t>
-      </w:r>
-      <w:r>
-        <w:t xml:space="preserve"> de l’arbre. De plus, le max heap s’implémente en avec un tableau en interne.</w:t>
-      </w:r>
-    </w:p>
-    <w:p>
-      <w:r>
-        <w:t xml:space="preserve">En remplaçant le tableau </w:t>
-      </w:r>
-      <w:r>
-        <w:rPr>
-          <w:b/>
-          <w:i/>
-        </w:rPr>
-        <w:t>matched</w:t>
-      </w:r>
-      <w:r>
-        <w:t xml:space="preserve"> par, on peut déterminer </w:t>
-      </w:r>
-      <w:r>
-        <w:t>si on doit ajouter le Player ou pas en comparant avec le premier élément du tableau (à l’index 0) donc une recherche en O(1) et l’ajout d’élément est en O(ln n).</w:t>
-      </w:r>
-    </w:p>
-    <w:p>
-      <w:pPr>
-        <w:pStyle w:val="Heading1"/>
-      </w:pPr>
-      <w:r>
-        <w:t>Optimiser en remplaçant le tableau des Players par std::map</w:t>
-      </w:r>
-    </w:p>
-    <w:p/>
-    <w:p>
-      <w:r>
-        <w:t xml:space="preserve">Il est clair qu’en remplaçant un tableau par une map, le temps de recherche est beaucoup plus rapide. </w:t>
+        <w:t xml:space="preserve">car l’algorithme </w:t>
+      </w:r>
+      <w:r>
+        <w:t>tri</w:t>
+      </w:r>
+      <w:r>
+        <w:t>e</w:t>
+      </w:r>
+      <w:r>
+        <w:t xml:space="preserve"> le</w:t>
+      </w:r>
+      <w:r>
+        <w:t>s</w:t>
+      </w:r>
+      <w:r>
+        <w:t xml:space="preserve"> résultats</w:t>
+      </w:r>
+      <w:r>
+        <w:t xml:space="preserve"> tout au long de la recherche. Or, il ne semble pas être demandé par </w:t>
+      </w:r>
+      <w:r>
+        <w:t>la spécification</w:t>
+      </w:r>
+      <w:r>
+        <w:t>.</w:t>
+      </w:r>
+    </w:p>
+    <w:p>
+      <w:r>
+        <w:t>Avec le max-</w:t>
+      </w:r>
+      <w:proofErr w:type="spellStart"/>
+      <w:r>
+        <w:t>heap</w:t>
+      </w:r>
+      <w:proofErr w:type="spellEnd"/>
+      <w:r>
+        <w:t xml:space="preserve">, les résultats </w:t>
+      </w:r>
+      <w:r>
+        <w:t xml:space="preserve">ne sont pas triés. Si cela est nécessaire, il suffit d’exécuter </w:t>
+      </w:r>
+      <w:proofErr w:type="spellStart"/>
+      <w:r>
+        <w:t>std</w:t>
+      </w:r>
+      <w:proofErr w:type="spellEnd"/>
+      <w:proofErr w:type="gramStart"/>
+      <w:r>
+        <w:t>::</w:t>
+      </w:r>
+      <w:proofErr w:type="spellStart"/>
+      <w:r>
+        <w:t>sort</w:t>
+      </w:r>
+      <w:proofErr w:type="gramEnd"/>
+      <w:r>
+        <w:t>_heap</w:t>
+      </w:r>
+      <w:proofErr w:type="spellEnd"/>
+      <w:r>
+        <w:t>() sur le tableau avant de renvoyer les résultats.</w:t>
+      </w:r>
+    </w:p>
+    <w:p>
+      <w:pPr>
+        <w:pStyle w:val="Titre1"/>
+      </w:pPr>
+      <w:r>
+        <w:t xml:space="preserve">Optimiser en remplaçant le tableau des </w:t>
+      </w:r>
+      <w:proofErr w:type="spellStart"/>
+      <w:r>
+        <w:t>Players</w:t>
+      </w:r>
+      <w:proofErr w:type="spellEnd"/>
+      <w:r>
+        <w:t xml:space="preserve"> par </w:t>
+      </w:r>
+      <w:proofErr w:type="spellStart"/>
+      <w:r>
+        <w:t>std</w:t>
+      </w:r>
+      <w:proofErr w:type="spellEnd"/>
+      <w:proofErr w:type="gramStart"/>
+      <w:r>
+        <w:t>::</w:t>
+      </w:r>
+      <w:proofErr w:type="spellStart"/>
+      <w:r>
+        <w:t>map</w:t>
+      </w:r>
+      <w:proofErr w:type="spellEnd"/>
+      <w:proofErr w:type="gramEnd"/>
+    </w:p>
+    <w:p>
+      <w:r>
+        <w:t xml:space="preserve">Il est clair qu’en remplaçant un tableau par une </w:t>
+      </w:r>
+      <w:proofErr w:type="spellStart"/>
+      <w:r>
+        <w:t>map</w:t>
+      </w:r>
+      <w:proofErr w:type="spellEnd"/>
+      <w:r>
+        <w:t xml:space="preserve">, le temps de recherche est beaucoup plus rapide. </w:t>
       </w:r>
       <w:r>
         <w:t>Mais, d</w:t>
@@ -1427,30 +2889,89 @@
       <w:r>
         <w:t xml:space="preserve">ans </w:t>
       </w:r>
-      <w:r>
-        <w:rPr>
-          <w:b/>
-          <w:i/>
-        </w:rPr>
-        <w:t>MatchMake()</w:t>
-      </w:r>
-      <w:r>
-        <w:t xml:space="preserve"> on fait une fois cette recherche pour retrouver les information du Player qu</w:t>
-      </w:r>
-      <w:r>
-        <w:t>i cherche son matchmaking  et parcourir tous les éléments d’un map est plus lent que de parcourir un tableau.</w:t>
-      </w:r>
-    </w:p>
-    <w:p/>
-    <w:p>
-      <w:pPr>
-        <w:pStyle w:val="Heading1"/>
+      <w:proofErr w:type="spellStart"/>
+      <w:proofErr w:type="gramStart"/>
+      <w:r>
+        <w:rPr>
+          <w:b/>
+          <w:i/>
+        </w:rPr>
+        <w:t>MatchMake</w:t>
+      </w:r>
+      <w:proofErr w:type="spellEnd"/>
+      <w:r>
+        <w:rPr>
+          <w:b/>
+          <w:i/>
+        </w:rPr>
+        <w:t>(</w:t>
+      </w:r>
+      <w:proofErr w:type="gramEnd"/>
+      <w:r>
+        <w:rPr>
+          <w:b/>
+          <w:i/>
+        </w:rPr>
+        <w:t>)</w:t>
+      </w:r>
+      <w:r>
+        <w:t xml:space="preserve"> on </w:t>
+      </w:r>
+      <w:r>
+        <w:t xml:space="preserve">ne </w:t>
+      </w:r>
+      <w:r>
+        <w:t xml:space="preserve">fait </w:t>
+      </w:r>
+      <w:r>
+        <w:t>qu’</w:t>
+      </w:r>
+      <w:r>
+        <w:t>une fois cette recherche pour retrouver les information du Player qu</w:t>
+      </w:r>
+      <w:r>
+        <w:t xml:space="preserve">i cherche son </w:t>
+      </w:r>
+      <w:proofErr w:type="spellStart"/>
+      <w:r>
+        <w:t>matchmaking</w:t>
+      </w:r>
+      <w:proofErr w:type="spellEnd"/>
+      <w:r>
+        <w:t> ;</w:t>
+      </w:r>
+      <w:r>
+        <w:t xml:space="preserve"> alors que</w:t>
+      </w:r>
+      <w:r>
+        <w:t xml:space="preserve"> parcourir tous les éléments d’un</w:t>
+      </w:r>
+      <w:r>
+        <w:t>e</w:t>
+      </w:r>
+      <w:r>
+        <w:t xml:space="preserve"> </w:t>
+      </w:r>
+      <w:proofErr w:type="spellStart"/>
+      <w:r>
+        <w:t>map</w:t>
+      </w:r>
+      <w:proofErr w:type="spellEnd"/>
+      <w:r>
+        <w:t xml:space="preserve"> est plus lent que de parcourir un tableau.</w:t>
+      </w:r>
+      <w:r>
+        <w:t xml:space="preserve"> Au final, ce n’est pas une bonne optimisation.</w:t>
+      </w:r>
+    </w:p>
+    <w:p>
+      <w:pPr>
+        <w:pStyle w:val="Titre1"/>
       </w:pPr>
       <w:r>
         <w:t>Optimiser en parallélisant la recherche</w:t>
       </w:r>
     </w:p>
-    <w:p/>
     <w:p>
       <w:r>
         <w:t>I</w:t>
@@ -1462,50 +2983,500 @@
         <w:t>on crée</w:t>
       </w:r>
       <w:r>
-        <w:t xml:space="preserve"> n worker threads (ou n est le nombre de cœurs ou de « hardware thread » du processeur) </w:t>
-      </w:r>
-      <w:r>
-        <w:t xml:space="preserve">et on subdivise le tableau Player en n portions et on fait calculer, en parallèle, 20 </w:t>
-      </w:r>
-      <w:r>
-        <w:t xml:space="preserve">matchmaking </w:t>
-      </w:r>
-      <w:r>
-        <w:t>sur chaque portion par un worker thread.</w:t>
+        <w:t xml:space="preserve"> n </w:t>
+      </w:r>
+      <w:proofErr w:type="spellStart"/>
+      <w:r>
+        <w:t>worker</w:t>
+      </w:r>
+      <w:proofErr w:type="spellEnd"/>
+      <w:r>
+        <w:t xml:space="preserve"> thread</w:t>
+      </w:r>
+      <w:r>
+        <w:t>s (où</w:t>
+      </w:r>
+      <w:r>
+        <w:t xml:space="preserve"> n est le nombre de cœurs ou de « hardware thread » du processeur) </w:t>
+      </w:r>
+      <w:r>
+        <w:t xml:space="preserve">et on subdivise le tableau </w:t>
+      </w:r>
+      <w:r>
+        <w:t xml:space="preserve">des </w:t>
+      </w:r>
+      <w:proofErr w:type="spellStart"/>
+      <w:r>
+        <w:t>Player</w:t>
+      </w:r>
+      <w:r>
+        <w:t>s</w:t>
+      </w:r>
+      <w:proofErr w:type="spellEnd"/>
+      <w:r>
+        <w:t xml:space="preserve"> en n portions et on fait calculer, en parallèle, </w:t>
+      </w:r>
+      <w:r>
+        <w:t xml:space="preserve">pour trouver </w:t>
+      </w:r>
+      <w:r>
+        <w:t xml:space="preserve">20 </w:t>
+      </w:r>
+      <w:proofErr w:type="spellStart"/>
+      <w:r>
+        <w:t>matchmaking</w:t>
+      </w:r>
+      <w:proofErr w:type="spellEnd"/>
+      <w:r>
+        <w:t xml:space="preserve"> </w:t>
+      </w:r>
+      <w:r>
+        <w:t xml:space="preserve">sur chaque portion par </w:t>
+      </w:r>
+      <w:proofErr w:type="spellStart"/>
+      <w:r>
+        <w:t>worker</w:t>
+      </w:r>
+      <w:proofErr w:type="spellEnd"/>
+      <w:r>
+        <w:t xml:space="preserve"> thread.</w:t>
       </w:r>
     </w:p>
     <w:p>
       <w:r>
         <w:t xml:space="preserve">Une fois les </w:t>
       </w:r>
-      <w:r>
-        <w:t xml:space="preserve">worker </w:t>
-      </w:r>
-      <w:r>
-        <w:t>threads terminé</w:t>
+      <w:proofErr w:type="spellStart"/>
+      <w:r>
+        <w:t>worker</w:t>
+      </w:r>
+      <w:proofErr w:type="spellEnd"/>
+      <w:r>
+        <w:t xml:space="preserve"> threads terminé</w:t>
       </w:r>
       <w:r>
         <w:t>s</w:t>
       </w:r>
       <w:r>
-        <w:t>, on fusionne les résultats pour en obtenir que les 20 meilleures</w:t>
-      </w:r>
-      <w:r>
-        <w:t>.</w:t>
+        <w:t xml:space="preserve">, on fusionne les résultats </w:t>
+      </w:r>
+      <w:r>
+        <w:t>et on prend</w:t>
       </w:r>
       <w:bookmarkStart w:id="0" w:name="_GoBack"/>
       <w:bookmarkEnd w:id="0"/>
+      <w:r>
+        <w:t xml:space="preserve"> les 20 meilleures</w:t>
+      </w:r>
+      <w:r>
+        <w:t>.</w:t>
+      </w:r>
+    </w:p>
+    <w:p>
+      <w:pPr>
+        <w:pStyle w:val="Titre1"/>
+      </w:pPr>
+      <w:r>
+        <w:t>Optimiser en permettant l’</w:t>
+      </w:r>
+      <w:proofErr w:type="spellStart"/>
+      <w:r>
+        <w:t>éxécution</w:t>
+      </w:r>
+      <w:proofErr w:type="spellEnd"/>
+      <w:r>
+        <w:t xml:space="preserve"> de plusieurs </w:t>
+      </w:r>
+      <w:proofErr w:type="spellStart"/>
+      <w:proofErr w:type="gramStart"/>
+      <w:r>
+        <w:t>MatchMake</w:t>
+      </w:r>
+      <w:proofErr w:type="spellEnd"/>
+      <w:r>
+        <w:t>(</w:t>
+      </w:r>
+      <w:proofErr w:type="gramEnd"/>
+      <w:r>
+        <w:t>) en même temps</w:t>
+      </w:r>
+    </w:p>
+    <w:p>
+      <w:r>
+        <w:t xml:space="preserve">Il s’agit d’utiliser la méthode « n </w:t>
+      </w:r>
+      <w:proofErr w:type="spellStart"/>
+      <w:r>
+        <w:t>readers</w:t>
+      </w:r>
+      <w:proofErr w:type="spellEnd"/>
+      <w:r>
+        <w:t xml:space="preserve"> – 1 </w:t>
+      </w:r>
+      <w:proofErr w:type="spellStart"/>
+      <w:r>
+        <w:t>writer</w:t>
+      </w:r>
+      <w:proofErr w:type="spellEnd"/>
+      <w:r>
+        <w:t xml:space="preserve"> » car </w:t>
+      </w:r>
+      <w:proofErr w:type="spellStart"/>
+      <w:proofErr w:type="gramStart"/>
+      <w:r>
+        <w:rPr>
+          <w:b/>
+          <w:i/>
+        </w:rPr>
+        <w:t>MatchMake</w:t>
+      </w:r>
+      <w:proofErr w:type="spellEnd"/>
+      <w:r>
+        <w:rPr>
+          <w:b/>
+          <w:i/>
+        </w:rPr>
+        <w:t>(</w:t>
+      </w:r>
+      <w:proofErr w:type="gramEnd"/>
+      <w:r>
+        <w:rPr>
+          <w:b/>
+          <w:i/>
+        </w:rPr>
+        <w:t>)</w:t>
+      </w:r>
+      <w:r>
+        <w:t xml:space="preserve"> ne modifie pas la liste des </w:t>
+      </w:r>
+      <w:proofErr w:type="spellStart"/>
+      <w:r>
+        <w:t>Players</w:t>
+      </w:r>
+      <w:proofErr w:type="spellEnd"/>
+      <w:r>
+        <w:t xml:space="preserve">. Seules les méthodes </w:t>
+      </w:r>
+      <w:proofErr w:type="spellStart"/>
+      <w:proofErr w:type="gramStart"/>
+      <w:r>
+        <w:rPr>
+          <w:b/>
+          <w:i/>
+        </w:rPr>
+        <w:t>AddUpdatePlayer</w:t>
+      </w:r>
+      <w:proofErr w:type="spellEnd"/>
+      <w:r>
+        <w:rPr>
+          <w:b/>
+          <w:i/>
+        </w:rPr>
+        <w:t>(</w:t>
+      </w:r>
+      <w:proofErr w:type="gramEnd"/>
+      <w:r>
+        <w:rPr>
+          <w:b/>
+          <w:i/>
+        </w:rPr>
+        <w:t>),</w:t>
+      </w:r>
+      <w:proofErr w:type="spellStart"/>
+      <w:r>
+        <w:rPr>
+          <w:b/>
+          <w:i/>
+        </w:rPr>
+        <w:t>SetPlayerAvailable</w:t>
+      </w:r>
+      <w:proofErr w:type="spellEnd"/>
+      <w:r>
+        <w:rPr>
+          <w:b/>
+          <w:i/>
+        </w:rPr>
+        <w:t>()</w:t>
+      </w:r>
+      <w:r>
+        <w:t xml:space="preserve"> et </w:t>
+      </w:r>
+      <w:proofErr w:type="spellStart"/>
+      <w:r>
+        <w:rPr>
+          <w:b/>
+          <w:i/>
+        </w:rPr>
+        <w:t>SetPlayerUnavailable</w:t>
+      </w:r>
+      <w:proofErr w:type="spellEnd"/>
+      <w:r>
+        <w:rPr>
+          <w:b/>
+          <w:i/>
+        </w:rPr>
+        <w:t>()</w:t>
+      </w:r>
+      <w:r>
+        <w:t xml:space="preserve"> qui modifient la liste des </w:t>
+      </w:r>
+      <w:proofErr w:type="spellStart"/>
+      <w:r>
+        <w:t>Players</w:t>
+      </w:r>
+      <w:proofErr w:type="spellEnd"/>
+      <w:r>
+        <w:t>.</w:t>
+      </w:r>
+    </w:p>
+    <w:p>
+      <w:pPr>
+        <w:rPr>
+          <w:lang w:val="en-US"/>
+        </w:rPr>
+      </w:pPr>
+      <w:r>
+        <w:rPr>
+          <w:lang w:val="en-US"/>
+        </w:rPr>
+        <w:t xml:space="preserve">Pour </w:t>
+      </w:r>
+      <w:proofErr w:type="spellStart"/>
+      <w:r>
+        <w:rPr>
+          <w:lang w:val="en-US"/>
+        </w:rPr>
+        <w:t>cela</w:t>
+      </w:r>
+      <w:proofErr w:type="spellEnd"/>
+      <w:r>
+        <w:rPr>
+          <w:lang w:val="en-US"/>
+        </w:rPr>
+        <w:t xml:space="preserve">, </w:t>
+      </w:r>
+      <w:proofErr w:type="spellStart"/>
+      <w:r>
+        <w:rPr>
+          <w:lang w:val="en-US"/>
+        </w:rPr>
+        <w:t>j</w:t>
+      </w:r>
+      <w:r>
+        <w:rPr>
+          <w:lang w:val="en-US"/>
+        </w:rPr>
+        <w:t>’utilise</w:t>
+      </w:r>
+      <w:proofErr w:type="spellEnd"/>
+      <w:r>
+        <w:rPr>
+          <w:lang w:val="en-US"/>
+        </w:rPr>
+        <w:t xml:space="preserve"> </w:t>
+      </w:r>
+      <w:r>
+        <w:rPr>
+          <w:lang w:val="en-US"/>
+        </w:rPr>
+        <w:t>« Slim Reader/Writer (SRW) Locks »</w:t>
+      </w:r>
+      <w:r>
+        <w:rPr>
+          <w:lang w:val="en-US"/>
+        </w:rPr>
+        <w:t xml:space="preserve"> de Windows à la place d’un simple </w:t>
+      </w:r>
+      <w:proofErr w:type="spellStart"/>
+      <w:proofErr w:type="gramStart"/>
+      <w:r>
+        <w:rPr>
+          <w:lang w:val="en-US"/>
+        </w:rPr>
+        <w:t>mutex</w:t>
+      </w:r>
+      <w:proofErr w:type="spellEnd"/>
+      <w:r>
+        <w:rPr>
+          <w:lang w:val="en-US"/>
+        </w:rPr>
+        <w:t xml:space="preserve"> :</w:t>
+      </w:r>
+      <w:proofErr w:type="gramEnd"/>
+    </w:p>
+    <w:p>
+      <w:pPr>
+        <w:pStyle w:val="Paragraphedeliste"/>
+        <w:numPr>
+          <w:ilvl w:val="0"/>
+          <w:numId w:val="7"/>
+        </w:numPr>
+        <w:rPr>
+          <w:lang w:val="en-US"/>
+        </w:rPr>
+      </w:pPr>
+      <w:proofErr w:type="spellStart"/>
+      <w:r>
+        <w:rPr>
+          <w:lang w:val="en-US"/>
+        </w:rPr>
+        <w:t>dans</w:t>
+      </w:r>
+      <w:proofErr w:type="spellEnd"/>
+      <w:r>
+        <w:rPr>
+          <w:lang w:val="en-US"/>
+        </w:rPr>
+        <w:t xml:space="preserve"> </w:t>
+      </w:r>
+      <w:proofErr w:type="spellStart"/>
+      <w:r>
+        <w:rPr>
+          <w:b/>
+          <w:i/>
+          <w:lang w:val="en-US"/>
+        </w:rPr>
+        <w:t>MatchMake</w:t>
+      </w:r>
+      <w:proofErr w:type="spellEnd"/>
+      <w:r>
+        <w:rPr>
+          <w:b/>
+          <w:i/>
+          <w:lang w:val="en-US"/>
+        </w:rPr>
+        <w:t>()</w:t>
+      </w:r>
+      <w:r>
+        <w:rPr>
+          <w:lang w:val="en-US"/>
+        </w:rPr>
+        <w:t>,</w:t>
+      </w:r>
+      <w:r>
+        <w:rPr>
+          <w:lang w:val="en-US"/>
+        </w:rPr>
+        <w:t xml:space="preserve"> on fait un </w:t>
+      </w:r>
+      <w:r>
+        <w:rPr>
+          <w:lang w:val="en-US"/>
+        </w:rPr>
+        <w:t>« Reader</w:t>
+      </w:r>
+      <w:r>
+        <w:rPr>
+          <w:lang w:val="en-US"/>
+        </w:rPr>
+        <w:t xml:space="preserve"> Lock</w:t>
+      </w:r>
+      <w:r>
+        <w:rPr>
+          <w:lang w:val="en-US"/>
+        </w:rPr>
+        <w:t> »</w:t>
+      </w:r>
+      <w:r>
+        <w:rPr>
+          <w:lang w:val="en-US"/>
+        </w:rPr>
+        <w:t xml:space="preserve"> </w:t>
+      </w:r>
+    </w:p>
+    <w:p>
+      <w:pPr>
+        <w:pStyle w:val="Paragraphedeliste"/>
+        <w:numPr>
+          <w:ilvl w:val="0"/>
+          <w:numId w:val="7"/>
+        </w:numPr>
+      </w:pPr>
+      <w:r>
+        <w:t xml:space="preserve">dans </w:t>
+      </w:r>
+      <w:proofErr w:type="spellStart"/>
+      <w:proofErr w:type="gramStart"/>
+      <w:r>
+        <w:rPr>
+          <w:b/>
+          <w:i/>
+        </w:rPr>
+        <w:t>AddUpdatePlayer</w:t>
+      </w:r>
+      <w:proofErr w:type="spellEnd"/>
+      <w:r>
+        <w:rPr>
+          <w:b/>
+          <w:i/>
+        </w:rPr>
+        <w:t>(</w:t>
+      </w:r>
+      <w:proofErr w:type="gramEnd"/>
+      <w:r>
+        <w:rPr>
+          <w:b/>
+          <w:i/>
+        </w:rPr>
+        <w:t>),</w:t>
+      </w:r>
+      <w:proofErr w:type="spellStart"/>
+      <w:r>
+        <w:rPr>
+          <w:b/>
+          <w:i/>
+        </w:rPr>
+        <w:t>SetPlayerAvailable</w:t>
+      </w:r>
+      <w:proofErr w:type="spellEnd"/>
+      <w:r>
+        <w:rPr>
+          <w:b/>
+          <w:i/>
+        </w:rPr>
+        <w:t>()</w:t>
+      </w:r>
+      <w:r>
+        <w:t xml:space="preserve"> et </w:t>
+      </w:r>
+      <w:proofErr w:type="spellStart"/>
+      <w:r>
+        <w:rPr>
+          <w:b/>
+          <w:i/>
+        </w:rPr>
+        <w:t>SetPlayerUnavailable</w:t>
+      </w:r>
+      <w:proofErr w:type="spellEnd"/>
+      <w:r>
+        <w:rPr>
+          <w:b/>
+          <w:i/>
+        </w:rPr>
+        <w:t>()</w:t>
+      </w:r>
+      <w:r>
+        <w:t xml:space="preserve">, on fait un </w:t>
+      </w:r>
+      <w:r>
+        <w:t>« </w:t>
+      </w:r>
+      <w:proofErr w:type="spellStart"/>
+      <w:r>
+        <w:t>Writer</w:t>
+      </w:r>
+      <w:proofErr w:type="spellEnd"/>
+      <w:r>
+        <w:t xml:space="preserve"> </w:t>
+      </w:r>
+      <w:r>
+        <w:t>Lock</w:t>
+      </w:r>
+      <w:r>
+        <w:t> »</w:t>
+      </w:r>
     </w:p>
     <w:p/>
-    <w:p/>
-    <w:p>
-      <w:pPr>
-        <w:pStyle w:val="Codes"/>
-        <w:rPr>
-          <w:lang w:val="fr-FR"/>
-        </w:rPr>
-      </w:pPr>
-    </w:p>
     <w:sectPr>
       <w:pgSz w:w="11906" w:h="16838"/>
       <w:pgMar w:top="1417" w:right="1417" w:bottom="1417" w:left="1417" w:header="708" w:footer="708" w:gutter="0"/>
@@ -1519,6 +3490,92 @@
 <file path=word/numbering.xml><?xml version="1.0" encoding="utf-8"?>
 <w:numbering xmlns:wpc="http://schemas.microsoft.com/office/word/2010/wordprocessingCanvas" xmlns:mc="http://schemas.openxmlformats.org/markup-compatibility/2006" xmlns:o="urn:schemas-microsoft-com:office:office" xmlns:r="http://schemas.openxmlformats.org/officeDocument/2006/relationships" xmlns:m="http://schemas.openxmlformats.org/officeDocument/2006/math" xmlns:v="urn:schemas-microsoft-com:vml" xmlns:wp14="http://schemas.microsoft.com/office/word/2010/wordprocessingDrawing" xmlns:wp="http://schemas.openxmlformats.org/drawingml/2006/wordprocessingDrawing" xmlns:w10="urn:schemas-microsoft-com:office:word" xmlns:w="http://schemas.openxmlformats.org/wordprocessingml/2006/main" xmlns:w14="http://schemas.microsoft.com/office/word/2010/wordml" xmlns:w15="http://schemas.microsoft.com/office/word/2012/wordml" xmlns:wpg="http://schemas.microsoft.com/office/word/2010/wordprocessingGroup" xmlns:wpi="http://schemas.microsoft.com/office/word/2010/wordprocessingInk" xmlns:wne="http://schemas.microsoft.com/office/word/2006/wordml" xmlns:wps="http://schemas.microsoft.com/office/word/2010/wordprocessingShape" mc:Ignorable="w14 w15 wp14">
   <w:abstractNum w:abstractNumId="0" w15:restartNumberingAfterBreak="0">
+    <w:nsid w:val="11547133"/>
+    <w:multiLevelType w:val="hybridMultilevel"/>
+    <w:tmpl w:val="EB62AF5E"/>
+    <w:lvl w:ilvl="0" w:tplc="040C000F">
+      <w:start w:val="1"/>
+      <w:numFmt w:val="decimal"/>
+      <w:lvlText w:val="%1."/>
+      <w:lvlJc w:val="left"/>
+      <w:pPr>
+        <w:ind w:left="720" w:hanging="360"/>
+      </w:pPr>
+    </w:lvl>
+    <w:lvl w:ilvl="1" w:tplc="040C0019" w:tentative="1">
+      <w:start w:val="1"/>
+      <w:numFmt w:val="lowerLetter"/>
+      <w:lvlText w:val="%2."/>
+      <w:lvlJc w:val="left"/>
+      <w:pPr>
+        <w:ind w:left="1440" w:hanging="360"/>
+      </w:pPr>
+    </w:lvl>
+    <w:lvl w:ilvl="2" w:tplc="040C001B" w:tentative="1">
+      <w:start w:val="1"/>
+      <w:numFmt w:val="lowerRoman"/>
+      <w:lvlText w:val="%3."/>
+      <w:lvlJc w:val="right"/>
+      <w:pPr>
+        <w:ind w:left="2160" w:hanging="180"/>
+      </w:pPr>
+    </w:lvl>
+    <w:lvl w:ilvl="3" w:tplc="040C000F" w:tentative="1">
+      <w:start w:val="1"/>
+      <w:numFmt w:val="decimal"/>
+      <w:lvlText w:val="%4."/>
+      <w:lvlJc w:val="left"/>
+      <w:pPr>
+        <w:ind w:left="2880" w:hanging="360"/>
+      </w:pPr>
+    </w:lvl>
+    <w:lvl w:ilvl="4" w:tplc="040C0019" w:tentative="1">
+      <w:start w:val="1"/>
+      <w:numFmt w:val="lowerLetter"/>
+      <w:lvlText w:val="%5."/>
+      <w:lvlJc w:val="left"/>
+      <w:pPr>
+        <w:ind w:left="3600" w:hanging="360"/>
+      </w:pPr>
+    </w:lvl>
+    <w:lvl w:ilvl="5" w:tplc="040C001B" w:tentative="1">
+      <w:start w:val="1"/>
+      <w:numFmt w:val="lowerRoman"/>
+      <w:lvlText w:val="%6."/>
+      <w:lvlJc w:val="right"/>
+      <w:pPr>
+        <w:ind w:left="4320" w:hanging="180"/>
+      </w:pPr>
+    </w:lvl>
+    <w:lvl w:ilvl="6" w:tplc="040C000F" w:tentative="1">
+      <w:start w:val="1"/>
+      <w:numFmt w:val="decimal"/>
+      <w:lvlText w:val="%7."/>
+      <w:lvlJc w:val="left"/>
+      <w:pPr>
+        <w:ind w:left="5040" w:hanging="360"/>
+      </w:pPr>
+    </w:lvl>
+    <w:lvl w:ilvl="7" w:tplc="040C0019" w:tentative="1">
+      <w:start w:val="1"/>
+      <w:numFmt w:val="lowerLetter"/>
+      <w:lvlText w:val="%8."/>
+      <w:lvlJc w:val="left"/>
+      <w:pPr>
+        <w:ind w:left="5760" w:hanging="360"/>
+      </w:pPr>
+    </w:lvl>
+    <w:lvl w:ilvl="8" w:tplc="040C001B" w:tentative="1">
+      <w:start w:val="1"/>
+      <w:numFmt w:val="lowerRoman"/>
+      <w:lvlText w:val="%9."/>
+      <w:lvlJc w:val="right"/>
+      <w:pPr>
+        <w:ind w:left="6480" w:hanging="180"/>
+      </w:pPr>
+    </w:lvl>
+  </w:abstractNum>
+  <w:abstractNum w:abstractNumId="1" w15:restartNumberingAfterBreak="0">
     <w:nsid w:val="13DC1C34"/>
     <w:multiLevelType w:val="multilevel"/>
     <w:tmpl w:val="040C001D"/>
@@ -1604,7 +3661,120 @@
       </w:pPr>
     </w:lvl>
   </w:abstractNum>
-  <w:abstractNum w:abstractNumId="1" w15:restartNumberingAfterBreak="0">
+  <w:abstractNum w:abstractNumId="2" w15:restartNumberingAfterBreak="0">
+    <w:nsid w:val="1E682CDC"/>
+    <w:multiLevelType w:val="hybridMultilevel"/>
+    <w:tmpl w:val="586CACB6"/>
+    <w:lvl w:ilvl="0" w:tplc="040C0001">
+      <w:start w:val="1"/>
+      <w:numFmt w:val="bullet"/>
+      <w:lvlText w:val=""/>
+      <w:lvlJc w:val="left"/>
+      <w:pPr>
+        <w:ind w:left="720" w:hanging="360"/>
+      </w:pPr>
+      <w:rPr>
+        <w:rFonts w:ascii="Symbol" w:hAnsi="Symbol" w:hint="default"/>
+      </w:rPr>
+    </w:lvl>
+    <w:lvl w:ilvl="1" w:tplc="040C0003" w:tentative="1">
+      <w:start w:val="1"/>
+      <w:numFmt w:val="bullet"/>
+      <w:lvlText w:val="o"/>
+      <w:lvlJc w:val="left"/>
+      <w:pPr>
+        <w:ind w:left="1440" w:hanging="360"/>
+      </w:pPr>
+      <w:rPr>
+        <w:rFonts w:ascii="Courier New" w:hAnsi="Courier New" w:cs="Courier New" w:hint="default"/>
+      </w:rPr>
+    </w:lvl>
+    <w:lvl w:ilvl="2" w:tplc="040C0005" w:tentative="1">
+      <w:start w:val="1"/>
+      <w:numFmt w:val="bullet"/>
+      <w:lvlText w:val=""/>
+      <w:lvlJc w:val="left"/>
+      <w:pPr>
+        <w:ind w:left="2160" w:hanging="360"/>
+      </w:pPr>
+      <w:rPr>
+        <w:rFonts w:ascii="Wingdings" w:hAnsi="Wingdings" w:hint="default"/>
+      </w:rPr>
+    </w:lvl>
+    <w:lvl w:ilvl="3" w:tplc="040C0001" w:tentative="1">
+      <w:start w:val="1"/>
+      <w:numFmt w:val="bullet"/>
+      <w:lvlText w:val=""/>
+      <w:lvlJc w:val="left"/>
+      <w:pPr>
+        <w:ind w:left="2880" w:hanging="360"/>
+      </w:pPr>
+      <w:rPr>
+        <w:rFonts w:ascii="Symbol" w:hAnsi="Symbol" w:hint="default"/>
+      </w:rPr>
+    </w:lvl>
+    <w:lvl w:ilvl="4" w:tplc="040C0003" w:tentative="1">
+      <w:start w:val="1"/>
+      <w:numFmt w:val="bullet"/>
+      <w:lvlText w:val="o"/>
+      <w:lvlJc w:val="left"/>
+      <w:pPr>
+        <w:ind w:left="3600" w:hanging="360"/>
+      </w:pPr>
+      <w:rPr>
+        <w:rFonts w:ascii="Courier New" w:hAnsi="Courier New" w:cs="Courier New" w:hint="default"/>
+      </w:rPr>
+    </w:lvl>
+    <w:lvl w:ilvl="5" w:tplc="040C0005" w:tentative="1">
+      <w:start w:val="1"/>
+      <w:numFmt w:val="bullet"/>
+      <w:lvlText w:val=""/>
+      <w:lvlJc w:val="left"/>
+      <w:pPr>
+        <w:ind w:left="4320" w:hanging="360"/>
+      </w:pPr>
+      <w:rPr>
+        <w:rFonts w:ascii="Wingdings" w:hAnsi="Wingdings" w:hint="default"/>
+      </w:rPr>
+    </w:lvl>
+    <w:lvl w:ilvl="6" w:tplc="040C0001" w:tentative="1">
+      <w:start w:val="1"/>
+      <w:numFmt w:val="bullet"/>
+      <w:lvlText w:val=""/>
+      <w:lvlJc w:val="left"/>
+      <w:pPr>
+        <w:ind w:left="5040" w:hanging="360"/>
+      </w:pPr>
+      <w:rPr>
+        <w:rFonts w:ascii="Symbol" w:hAnsi="Symbol" w:hint="default"/>
+      </w:rPr>
+    </w:lvl>
+    <w:lvl w:ilvl="7" w:tplc="040C0003" w:tentative="1">
+      <w:start w:val="1"/>
+      <w:numFmt w:val="bullet"/>
+      <w:lvlText w:val="o"/>
+      <w:lvlJc w:val="left"/>
+      <w:pPr>
+        <w:ind w:left="5760" w:hanging="360"/>
+      </w:pPr>
+      <w:rPr>
+        <w:rFonts w:ascii="Courier New" w:hAnsi="Courier New" w:cs="Courier New" w:hint="default"/>
+      </w:rPr>
+    </w:lvl>
+    <w:lvl w:ilvl="8" w:tplc="040C0005" w:tentative="1">
+      <w:start w:val="1"/>
+      <w:numFmt w:val="bullet"/>
+      <w:lvlText w:val=""/>
+      <w:lvlJc w:val="left"/>
+      <w:pPr>
+        <w:ind w:left="6480" w:hanging="360"/>
+      </w:pPr>
+      <w:rPr>
+        <w:rFonts w:ascii="Wingdings" w:hAnsi="Wingdings" w:hint="default"/>
+      </w:rPr>
+    </w:lvl>
+  </w:abstractNum>
+  <w:abstractNum w:abstractNumId="3" w15:restartNumberingAfterBreak="0">
     <w:nsid w:val="246D1E42"/>
     <w:multiLevelType w:val="multilevel"/>
     <w:tmpl w:val="040C001D"/>
@@ -1690,7 +3860,93 @@
       </w:pPr>
     </w:lvl>
   </w:abstractNum>
-  <w:abstractNum w:abstractNumId="2" w15:restartNumberingAfterBreak="0">
+  <w:abstractNum w:abstractNumId="4" w15:restartNumberingAfterBreak="0">
+    <w:nsid w:val="48C32EE0"/>
+    <w:multiLevelType w:val="hybridMultilevel"/>
+    <w:tmpl w:val="EBC8E79A"/>
+    <w:lvl w:ilvl="0" w:tplc="040C000F">
+      <w:start w:val="1"/>
+      <w:numFmt w:val="decimal"/>
+      <w:lvlText w:val="%1."/>
+      <w:lvlJc w:val="left"/>
+      <w:pPr>
+        <w:ind w:left="720" w:hanging="360"/>
+      </w:pPr>
+    </w:lvl>
+    <w:lvl w:ilvl="1" w:tplc="040C0019" w:tentative="1">
+      <w:start w:val="1"/>
+      <w:numFmt w:val="lowerLetter"/>
+      <w:lvlText w:val="%2."/>
+      <w:lvlJc w:val="left"/>
+      <w:pPr>
+        <w:ind w:left="1440" w:hanging="360"/>
+      </w:pPr>
+    </w:lvl>
+    <w:lvl w:ilvl="2" w:tplc="040C001B" w:tentative="1">
+      <w:start w:val="1"/>
+      <w:numFmt w:val="lowerRoman"/>
+      <w:lvlText w:val="%3."/>
+      <w:lvlJc w:val="right"/>
+      <w:pPr>
+        <w:ind w:left="2160" w:hanging="180"/>
+      </w:pPr>
+    </w:lvl>
+    <w:lvl w:ilvl="3" w:tplc="040C000F" w:tentative="1">
+      <w:start w:val="1"/>
+      <w:numFmt w:val="decimal"/>
+      <w:lvlText w:val="%4."/>
+      <w:lvlJc w:val="left"/>
+      <w:pPr>
+        <w:ind w:left="2880" w:hanging="360"/>
+      </w:pPr>
+    </w:lvl>
+    <w:lvl w:ilvl="4" w:tplc="040C0019" w:tentative="1">
+      <w:start w:val="1"/>
+      <w:numFmt w:val="lowerLetter"/>
+      <w:lvlText w:val="%5."/>
+      <w:lvlJc w:val="left"/>
+      <w:pPr>
+        <w:ind w:left="3600" w:hanging="360"/>
+      </w:pPr>
+    </w:lvl>
+    <w:lvl w:ilvl="5" w:tplc="040C001B" w:tentative="1">
+      <w:start w:val="1"/>
+      <w:numFmt w:val="lowerRoman"/>
+      <w:lvlText w:val="%6."/>
+      <w:lvlJc w:val="right"/>
+      <w:pPr>
+        <w:ind w:left="4320" w:hanging="180"/>
+      </w:pPr>
+    </w:lvl>
+    <w:lvl w:ilvl="6" w:tplc="040C000F" w:tentative="1">
+      <w:start w:val="1"/>
+      <w:numFmt w:val="decimal"/>
+      <w:lvlText w:val="%7."/>
+      <w:lvlJc w:val="left"/>
+      <w:pPr>
+        <w:ind w:left="5040" w:hanging="360"/>
+      </w:pPr>
+    </w:lvl>
+    <w:lvl w:ilvl="7" w:tplc="040C0019" w:tentative="1">
+      <w:start w:val="1"/>
+      <w:numFmt w:val="lowerLetter"/>
+      <w:lvlText w:val="%8."/>
+      <w:lvlJc w:val="left"/>
+      <w:pPr>
+        <w:ind w:left="5760" w:hanging="360"/>
+      </w:pPr>
+    </w:lvl>
+    <w:lvl w:ilvl="8" w:tplc="040C001B" w:tentative="1">
+      <w:start w:val="1"/>
+      <w:numFmt w:val="lowerRoman"/>
+      <w:lvlText w:val="%9."/>
+      <w:lvlJc w:val="right"/>
+      <w:pPr>
+        <w:ind w:left="6480" w:hanging="180"/>
+      </w:pPr>
+    </w:lvl>
+  </w:abstractNum>
+  <w:abstractNum w:abstractNumId="5" w15:restartNumberingAfterBreak="0">
     <w:nsid w:val="66535661"/>
     <w:multiLevelType w:val="multilevel"/>
     <w:tmpl w:val="040C001D"/>
@@ -1776,7 +4032,7 @@
       </w:pPr>
     </w:lvl>
   </w:abstractNum>
-  <w:abstractNum w:abstractNumId="3" w15:restartNumberingAfterBreak="0">
+  <w:abstractNum w:abstractNumId="6" w15:restartNumberingAfterBreak="0">
     <w:nsid w:val="73277A09"/>
     <w:multiLevelType w:val="multilevel"/>
     <w:tmpl w:val="040C001D"/>
@@ -1890,16 +4146,25 @@
     </w:lvl>
   </w:abstractNum>
   <w:num w:numId="1">
+    <w:abstractNumId w:val="6"/>
+  </w:num>
+  <w:num w:numId="2">
+    <w:abstractNumId w:val="5"/>
+  </w:num>
+  <w:num w:numId="3">
+    <w:abstractNumId w:val="1"/>
+  </w:num>
+  <w:num w:numId="4">
     <w:abstractNumId w:val="3"/>
   </w:num>
-  <w:num w:numId="2">
-    <w:abstractNumId w:val="2"/>
-  </w:num>
-  <w:num w:numId="3">
+  <w:num w:numId="5">
     <w:abstractNumId w:val="0"/>
   </w:num>
-  <w:num w:numId="4">
-    <w:abstractNumId w:val="1"/>
+  <w:num w:numId="6">
+    <w:abstractNumId w:val="4"/>
+  </w:num>
+  <w:num w:numId="7">
+    <w:abstractNumId w:val="2"/>
   </w:num>
 </w:numbering>
 </file>
@@ -2297,20 +4562,20 @@
   <w:style w:type="paragraph" w:default="1" w:styleId="Normal">
     <w:name w:val="Normal"/>
     <w:qFormat/>
-    <w:rsid w:val="00C814C3"/>
+    <w:rsid w:val="00593971"/>
   </w:style>
-  <w:style w:type="paragraph" w:styleId="Heading1">
+  <w:style w:type="paragraph" w:styleId="Titre1">
     <w:name w:val="heading 1"/>
     <w:basedOn w:val="Normal"/>
     <w:next w:val="Normal"/>
-    <w:link w:val="Heading1Char"/>
+    <w:link w:val="Titre1Car"/>
     <w:uiPriority w:val="9"/>
     <w:qFormat/>
-    <w:rsid w:val="005928E7"/>
+    <w:rsid w:val="00593971"/>
     <w:pPr>
       <w:keepNext/>
       <w:keepLines/>
-      <w:spacing w:before="240" w:after="0"/>
+      <w:spacing w:before="240" w:after="120"/>
       <w:outlineLvl w:val="0"/>
     </w:pPr>
     <w:rPr>
@@ -2320,12 +4585,12 @@
       <w:szCs w:val="32"/>
     </w:rPr>
   </w:style>
-  <w:style w:type="character" w:default="1" w:styleId="DefaultParagraphFont">
+  <w:style w:type="character" w:default="1" w:styleId="Policepardfaut">
     <w:name w:val="Default Paragraph Font"/>
     <w:uiPriority w:val="1"/>
     <w:unhideWhenUsed/>
   </w:style>
-  <w:style w:type="table" w:default="1" w:styleId="TableNormal">
+  <w:style w:type="table" w:default="1" w:styleId="TableauNormal">
     <w:name w:val="Normal Table"/>
     <w:uiPriority w:val="99"/>
     <w:semiHidden/>
@@ -2340,13 +4605,13 @@
       </w:tblCellMar>
     </w:tblPr>
   </w:style>
-  <w:style w:type="numbering" w:default="1" w:styleId="NoList">
+  <w:style w:type="numbering" w:default="1" w:styleId="Aucuneliste">
     <w:name w:val="No List"/>
     <w:uiPriority w:val="99"/>
     <w:semiHidden/>
     <w:unhideWhenUsed/>
   </w:style>
-  <w:style w:type="paragraph" w:styleId="ListParagraph">
+  <w:style w:type="paragraph" w:styleId="Paragraphedeliste">
     <w:name w:val="List Paragraph"/>
     <w:basedOn w:val="Normal"/>
     <w:uiPriority w:val="34"/>
@@ -2356,11 +4621,11 @@
       <w:ind w:left="720"/>
     </w:pPr>
   </w:style>
-  <w:style w:type="paragraph" w:styleId="Quote">
+  <w:style w:type="paragraph" w:styleId="Citation">
     <w:name w:val="Quote"/>
     <w:basedOn w:val="Normal"/>
     <w:next w:val="Normal"/>
-    <w:link w:val="QuoteChar"/>
+    <w:link w:val="CitationCar"/>
     <w:uiPriority w:val="29"/>
     <w:qFormat/>
     <w:rsid w:val="005A2F8C"/>
@@ -2375,10 +4640,10 @@
       <w:color w:val="404040" w:themeColor="text1" w:themeTint="BF"/>
     </w:rPr>
   </w:style>
-  <w:style w:type="character" w:customStyle="1" w:styleId="QuoteChar">
-    <w:name w:val="Quote Char"/>
-    <w:basedOn w:val="DefaultParagraphFont"/>
-    <w:link w:val="Quote"/>
+  <w:style w:type="character" w:customStyle="1" w:styleId="CitationCar">
+    <w:name w:val="Citation Car"/>
+    <w:basedOn w:val="Policepardfaut"/>
+    <w:link w:val="Citation"/>
     <w:uiPriority w:val="29"/>
     <w:rsid w:val="005A2F8C"/>
     <w:rPr>
@@ -2387,11 +4652,11 @@
       <w:color w:val="404040" w:themeColor="text1" w:themeTint="BF"/>
     </w:rPr>
   </w:style>
-  <w:style w:type="paragraph" w:styleId="Subtitle">
+  <w:style w:type="paragraph" w:styleId="Sous-titre">
     <w:name w:val="Subtitle"/>
     <w:basedOn w:val="Normal"/>
     <w:next w:val="Normal"/>
-    <w:link w:val="SubtitleChar"/>
+    <w:link w:val="Sous-titreCar"/>
     <w:uiPriority w:val="11"/>
     <w:qFormat/>
     <w:rsid w:val="005A2F8C"/>
@@ -2406,10 +4671,10 @@
       <w:spacing w:val="15"/>
     </w:rPr>
   </w:style>
-  <w:style w:type="character" w:customStyle="1" w:styleId="SubtitleChar">
-    <w:name w:val="Subtitle Char"/>
-    <w:basedOn w:val="DefaultParagraphFont"/>
-    <w:link w:val="Subtitle"/>
+  <w:style w:type="character" w:customStyle="1" w:styleId="Sous-titreCar">
+    <w:name w:val="Sous-titre Car"/>
+    <w:basedOn w:val="Policepardfaut"/>
+    <w:link w:val="Sous-titre"/>
     <w:uiPriority w:val="11"/>
     <w:rsid w:val="005A2F8C"/>
     <w:rPr>
@@ -2418,7 +4683,7 @@
       <w:spacing w:val="15"/>
     </w:rPr>
   </w:style>
-  <w:style w:type="paragraph" w:styleId="NoSpacing">
+  <w:style w:type="paragraph" w:styleId="Sansinterligne">
     <w:name w:val="No Spacing"/>
     <w:uiPriority w:val="1"/>
     <w:qFormat/>
@@ -2429,7 +4694,7 @@
   </w:style>
   <w:style w:type="paragraph" w:customStyle="1" w:styleId="Codes">
     <w:name w:val="Codes"/>
-    <w:basedOn w:val="NoSpacing"/>
+    <w:basedOn w:val="Sansinterligne"/>
     <w:qFormat/>
     <w:rsid w:val="00C814C3"/>
     <w:pPr>
@@ -2443,12 +4708,12 @@
       <w:lang w:val="en-US"/>
     </w:rPr>
   </w:style>
-  <w:style w:type="character" w:customStyle="1" w:styleId="Heading1Char">
-    <w:name w:val="Heading 1 Char"/>
-    <w:basedOn w:val="DefaultParagraphFont"/>
-    <w:link w:val="Heading1"/>
+  <w:style w:type="character" w:customStyle="1" w:styleId="Titre1Car">
+    <w:name w:val="Titre 1 Car"/>
+    <w:basedOn w:val="Policepardfaut"/>
+    <w:link w:val="Titre1"/>
     <w:uiPriority w:val="9"/>
-    <w:rsid w:val="005928E7"/>
+    <w:rsid w:val="00593971"/>
     <w:rPr>
       <w:rFonts w:asciiTheme="majorHAnsi" w:eastAsiaTheme="majorEastAsia" w:hAnsiTheme="majorHAnsi" w:cstheme="majorBidi"/>
       <w:color w:val="2E74B5" w:themeColor="accent1" w:themeShade="BF"/>

</xml_diff>

<commit_message>
Mise à jour de Matchmaking.docx (Free-Lock-2)
</commit_message>
<xml_diff>
--- a/Matchmaking.docx
+++ b/Matchmaking.docx
@@ -1814,19 +1814,27 @@
     <w:p>
       <w:pPr>
         <w:pStyle w:val="Codes"/>
+        <w:rPr>
+          <w:lang w:val="fr-FR"/>
+        </w:rPr>
       </w:pPr>
       <w:r>
         <w:rPr>
           <w:color w:val="0000FF"/>
+          <w:lang w:val="fr-FR"/>
         </w:rPr>
         <w:t>if</w:t>
       </w:r>
       <w:r>
+        <w:rPr>
+          <w:lang w:val="fr-FR"/>
+        </w:rPr>
         <w:t xml:space="preserve">(matched[j]-&gt;myDist &lt;= dist) </w:t>
       </w:r>
       <w:r>
         <w:rPr>
           <w:color w:val="0000FF"/>
+          <w:lang w:val="fr-FR"/>
         </w:rPr>
         <w:t>break;</w:t>
       </w:r>
@@ -2033,28 +2041,16 @@
     <w:p>
       <w:pPr>
         <w:pStyle w:val="Codes"/>
-        <w:rPr>
-          <w:lang w:val="fr-FR"/>
-        </w:rPr>
-      </w:pPr>
-      <w:r>
-        <w:rPr>
-          <w:lang w:val="fr-FR"/>
-        </w:rPr>
+      </w:pPr>
+      <w:r>
         <w:t>{</w:t>
       </w:r>
     </w:p>
     <w:p>
       <w:pPr>
         <w:pStyle w:val="Codes"/>
-        <w:rPr>
-          <w:lang w:val="fr-FR"/>
-        </w:rPr>
-      </w:pPr>
-      <w:r>
-        <w:rPr>
-          <w:lang w:val="fr-FR"/>
-        </w:rPr>
+      </w:pPr>
+      <w:r>
         <w:tab/>
         <w:t>matched[j] = matched[j - 1];</w:t>
       </w:r>
@@ -2062,36 +2058,21 @@
     <w:p>
       <w:pPr>
         <w:pStyle w:val="Codes"/>
-        <w:rPr>
-          <w:lang w:val="fr-FR"/>
-        </w:rPr>
-      </w:pPr>
-      <w:r>
-        <w:rPr>
-          <w:lang w:val="fr-FR"/>
-        </w:rPr>
+      </w:pPr>
+      <w:r>
         <w:t>}</w:t>
       </w:r>
     </w:p>
     <w:p>
       <w:pPr>
         <w:pStyle w:val="Codes"/>
-        <w:rPr>
-          <w:lang w:val="fr-FR"/>
-        </w:rPr>
-      </w:pPr>
-    </w:p>
-    <w:p>
-      <w:pPr>
-        <w:pStyle w:val="Codes"/>
-        <w:rPr>
-          <w:lang w:val="fr-FR"/>
-        </w:rPr>
-      </w:pPr>
-      <w:r>
-        <w:rPr>
-          <w:lang w:val="fr-FR"/>
-        </w:rPr>
+      </w:pPr>
+    </w:p>
+    <w:p>
+      <w:pPr>
+        <w:pStyle w:val="Codes"/>
+      </w:pPr>
+      <w:r>
         <w:t>matched[index] = newItem;</w:t>
       </w:r>
     </w:p>
@@ -2599,8 +2580,6 @@
       <w:r>
         <w:t xml:space="preserve"> </w:t>
       </w:r>
-      <w:bookmarkStart w:id="0" w:name="_GoBack"/>
-      <w:bookmarkEnd w:id="0"/>
       <w:r>
         <w:t>L</w:t>
       </w:r>
@@ -2766,7 +2745,7 @@
           <w:szCs w:val="19"/>
           <w:lang w:val="en-US"/>
         </w:rPr>
-        <w:t>**</w:t>
+        <w:t>** myMatched : pour stocker le</w:t>
       </w:r>
       <w:r>
         <w:rPr>
@@ -2776,7 +2755,7 @@
           <w:szCs w:val="19"/>
           <w:lang w:val="en-US"/>
         </w:rPr>
-        <w:t xml:space="preserve"> myMatched : pour stocker le</w:t>
+        <w:t>s</w:t>
       </w:r>
       <w:r>
         <w:rPr>
@@ -2786,7 +2765,7 @@
           <w:szCs w:val="19"/>
           <w:lang w:val="en-US"/>
         </w:rPr>
-        <w:t>s</w:t>
+        <w:t xml:space="preserve"> résultat</w:t>
       </w:r>
       <w:r>
         <w:rPr>
@@ -2796,7 +2775,7 @@
           <w:szCs w:val="19"/>
           <w:lang w:val="en-US"/>
         </w:rPr>
-        <w:t xml:space="preserve"> résultat</w:t>
+        <w:t>s</w:t>
       </w:r>
       <w:r>
         <w:rPr>
@@ -2806,7 +2785,7 @@
           <w:szCs w:val="19"/>
           <w:lang w:val="en-US"/>
         </w:rPr>
-        <w:t>s</w:t>
+        <w:t xml:space="preserve"> </w:t>
       </w:r>
       <w:r>
         <w:rPr>
@@ -2816,16 +2795,6 @@
           <w:szCs w:val="19"/>
           <w:lang w:val="en-US"/>
         </w:rPr>
-        <w:t xml:space="preserve"> </w:t>
-      </w:r>
-      <w:r>
-        <w:rPr>
-          <w:rFonts w:ascii="Consolas" w:hAnsi="Consolas" w:cs="Consolas"/>
-          <w:color w:val="000000"/>
-          <w:sz w:val="19"/>
-          <w:szCs w:val="19"/>
-          <w:lang w:val="en-US"/>
-        </w:rPr>
         <w:t>finaux</w:t>
       </w:r>
     </w:p>
@@ -2844,16 +2813,7 @@
           <w:sz w:val="19"/>
           <w:szCs w:val="19"/>
         </w:rPr>
-        <w:t>M</w:t>
-      </w:r>
-      <w:r>
-        <w:rPr>
-          <w:rFonts w:ascii="Consolas" w:hAnsi="Consolas" w:cs="Consolas"/>
-          <w:color w:val="2B91AF"/>
-          <w:sz w:val="19"/>
-          <w:szCs w:val="19"/>
-        </w:rPr>
-        <w:t>atchedBinHeap</w:t>
+        <w:t>MatchedBinHeap</w:t>
       </w:r>
       <w:r>
         <w:rPr>
@@ -2862,34 +2822,7 @@
           <w:sz w:val="19"/>
           <w:szCs w:val="19"/>
         </w:rPr>
-        <w:t>*</w:t>
-      </w:r>
-      <w:r>
-        <w:rPr>
-          <w:rFonts w:ascii="Consolas" w:hAnsi="Consolas" w:cs="Consolas"/>
-          <w:color w:val="000000"/>
-          <w:sz w:val="19"/>
-          <w:szCs w:val="19"/>
-        </w:rPr>
-        <w:t xml:space="preserve"> </w:t>
-      </w:r>
-      <w:r>
-        <w:rPr>
-          <w:rFonts w:ascii="Consolas" w:hAnsi="Consolas" w:cs="Consolas"/>
-          <w:color w:val="000000"/>
-          <w:sz w:val="19"/>
-          <w:szCs w:val="19"/>
-        </w:rPr>
-        <w:t>myMatchedBinHeap</w:t>
-      </w:r>
-      <w:r>
-        <w:rPr>
-          <w:rFonts w:ascii="Consolas" w:hAnsi="Consolas" w:cs="Consolas"/>
-          <w:color w:val="000000"/>
-          <w:sz w:val="19"/>
-          <w:szCs w:val="19"/>
-        </w:rPr>
-        <w:t> : pour stocker les résultats intermédiaires des worker threads</w:t>
+        <w:t>* myMatchedBinHeap : pour stocker les résultats intermédiaires des worker threads</w:t>
       </w:r>
     </w:p>
     <w:p>
@@ -2916,7 +2849,7 @@
           <w:sz w:val="19"/>
           <w:szCs w:val="19"/>
         </w:rPr>
-        <w:t>*</w:t>
+        <w:t xml:space="preserve">* myTasks : pour </w:t>
       </w:r>
       <w:r>
         <w:rPr>
@@ -2925,33 +2858,6 @@
           <w:sz w:val="19"/>
           <w:szCs w:val="19"/>
         </w:rPr>
-        <w:t xml:space="preserve"> </w:t>
-      </w:r>
-      <w:r>
-        <w:rPr>
-          <w:rFonts w:ascii="Consolas" w:hAnsi="Consolas" w:cs="Consolas"/>
-          <w:color w:val="000000"/>
-          <w:sz w:val="19"/>
-          <w:szCs w:val="19"/>
-        </w:rPr>
-        <w:t>myTasks</w:t>
-      </w:r>
-      <w:r>
-        <w:rPr>
-          <w:rFonts w:ascii="Consolas" w:hAnsi="Consolas" w:cs="Consolas"/>
-          <w:color w:val="000000"/>
-          <w:sz w:val="19"/>
-          <w:szCs w:val="19"/>
-        </w:rPr>
-        <w:t xml:space="preserve"> : pour </w:t>
-      </w:r>
-      <w:r>
-        <w:rPr>
-          <w:rFonts w:ascii="Consolas" w:hAnsi="Consolas" w:cs="Consolas"/>
-          <w:color w:val="000000"/>
-          <w:sz w:val="19"/>
-          <w:szCs w:val="19"/>
-        </w:rPr>
         <w:t>passer des paramètres aux worker threads</w:t>
       </w:r>
     </w:p>
@@ -3001,7 +2907,13 @@
         <w:pStyle w:val="Titre1"/>
       </w:pPr>
       <w:r>
-        <w:t>Optimiser en permettant l’éxécution de plusieurs MatchMake() en même temps</w:t>
+        <w:t>Optimiser en per</w:t>
+      </w:r>
+      <w:r>
+        <w:t>mettant l’e</w:t>
+      </w:r>
+      <w:r>
+        <w:t>xécution de plusieurs MatchMake() en même temps</w:t>
       </w:r>
     </w:p>
     <w:p>
@@ -3339,13 +3251,16 @@
         <w:pStyle w:val="Titre1"/>
       </w:pPr>
       <w:r>
-        <w:t>Gén</w:t>
-      </w:r>
-      <w:r>
-        <w:t>é</w:t>
-      </w:r>
-      <w:r>
-        <w:t>ration des jeux de tests</w:t>
+        <w:t>Optimiser en per</w:t>
+      </w:r>
+      <w:r>
+        <w:t>mettant l’e</w:t>
+      </w:r>
+      <w:r>
+        <w:t>xécution de plusieurs MatchMake() en même temps</w:t>
+      </w:r>
+      <w:r>
+        <w:t xml:space="preserve"> et sans être bloquée par l’ajout d’un Player</w:t>
       </w:r>
     </w:p>
     <w:p>
@@ -3358,7 +3273,19 @@
         </w:pBdr>
       </w:pPr>
       <w:r>
-        <w:t xml:space="preserve">Le code est dans Matchmaking_GenTests. </w:t>
+        <w:t>Le code est dans Matchmaking</w:t>
+      </w:r>
+      <w:r>
+        <w:t>_SRWL_2</w:t>
+      </w:r>
+      <w:r>
+        <w:t xml:space="preserve"> (basant sur Matchmaking_</w:t>
+      </w:r>
+      <w:r>
+        <w:t>SRWL_Basic</w:t>
+      </w:r>
+      <w:r>
+        <w:t>).</w:t>
       </w:r>
     </w:p>
     <w:p>
@@ -3371,6 +3298,230 @@
         </w:pBdr>
       </w:pPr>
       <w:r>
+        <w:t>Le temps : +1 heures (à partir de Matchmaking_</w:t>
+      </w:r>
+      <w:r>
+        <w:t>SRWL_</w:t>
+      </w:r>
+      <w:bookmarkStart w:id="0" w:name="_GoBack"/>
+      <w:bookmarkEnd w:id="0"/>
+      <w:r>
+        <w:t>Basic).</w:t>
+      </w:r>
+    </w:p>
+    <w:p>
+      <w:r>
+        <w:t>Dans cette version, je fais en sorte que l’ajout d’un Player ne block pas l’exécution de MatchMake().</w:t>
+      </w:r>
+    </w:p>
+    <w:p>
+      <w:r>
+        <w:t xml:space="preserve">Comme on ajoute toujours un Player à la fin du tableau alors </w:t>
+      </w:r>
+      <w:r>
+        <w:t>il suffit de faire en sorte que MatchMake() ne travaille que sur les Players effectivement déjà ajoutés. Pour ça, dans AddUpdatePlayer(), myNumPlayers est incrémenté qu’à la fin (après que le nouveau Player est ajouté dans le tableau).</w:t>
+      </w:r>
+    </w:p>
+    <w:p>
+      <w:r>
+        <w:t>Les Players ajoutés pendant l’exécution de MatchMake() ne sont pas pris en compte par MatchMaker().</w:t>
+      </w:r>
+    </w:p>
+    <w:p>
+      <w:r>
+        <w:t xml:space="preserve">Par contre, </w:t>
+      </w:r>
+    </w:p>
+    <w:p>
+      <w:pPr>
+        <w:pStyle w:val="Paragraphedeliste"/>
+        <w:numPr>
+          <w:ilvl w:val="0"/>
+          <w:numId w:val="12"/>
+        </w:numPr>
+      </w:pPr>
+      <w:r>
+        <w:t xml:space="preserve">les ajouts </w:t>
+      </w:r>
+      <w:r>
+        <w:t xml:space="preserve">sont mutuellement exclusifs, </w:t>
+      </w:r>
+    </w:p>
+    <w:p>
+      <w:pPr>
+        <w:pStyle w:val="Paragraphedeliste"/>
+        <w:numPr>
+          <w:ilvl w:val="0"/>
+          <w:numId w:val="12"/>
+        </w:numPr>
+      </w:pPr>
+      <w:r>
+        <w:t>les modifications et MatchMake() sont mutuellement exclusifs</w:t>
+      </w:r>
+      <w:r>
+        <w:t xml:space="preserve"> en mode « Reader / Writer » comme dans la version « Slim Reader / Writer Locks »</w:t>
+      </w:r>
+    </w:p>
+    <w:p>
+      <w:r>
+        <w:t>P</w:t>
+      </w:r>
+      <w:r>
+        <w:t>our cela</w:t>
+      </w:r>
+      <w:r>
+        <w:t xml:space="preserve"> </w:t>
+      </w:r>
+      <w:r>
+        <w:t>J’utilise :</w:t>
+      </w:r>
+    </w:p>
+    <w:p>
+      <w:pPr>
+        <w:pStyle w:val="Paragraphedeliste"/>
+        <w:numPr>
+          <w:ilvl w:val="0"/>
+          <w:numId w:val="13"/>
+        </w:numPr>
+      </w:pPr>
+      <w:r>
+        <w:lastRenderedPageBreak/>
+        <w:t>un mutex (</w:t>
+      </w:r>
+      <w:r>
+        <w:rPr>
+          <w:b/>
+          <w:i/>
+        </w:rPr>
+        <w:t>myLockAdd</w:t>
+      </w:r>
+      <w:r>
+        <w:t>)</w:t>
+      </w:r>
+      <w:r>
+        <w:t xml:space="preserve"> : pour l’exclusion mutuelle </w:t>
+      </w:r>
+      <w:r>
+        <w:t>entre l</w:t>
+      </w:r>
+      <w:r>
+        <w:t>es ajouts</w:t>
+      </w:r>
+    </w:p>
+    <w:p>
+      <w:pPr>
+        <w:pStyle w:val="Paragraphedeliste"/>
+        <w:numPr>
+          <w:ilvl w:val="0"/>
+          <w:numId w:val="13"/>
+        </w:numPr>
+      </w:pPr>
+      <w:r>
+        <w:t>« Slim Reader/Writer (SRW) Lock</w:t>
+      </w:r>
+      <w:r>
+        <w:t xml:space="preserve"> » </w:t>
+      </w:r>
+      <w:r>
+        <w:t>(</w:t>
+      </w:r>
+      <w:r>
+        <w:rPr>
+          <w:b/>
+          <w:i/>
+        </w:rPr>
+        <w:t>myLock</w:t>
+      </w:r>
+      <w:r>
+        <w:t>)</w:t>
+      </w:r>
+      <w:r>
+        <w:t> : pour l’exclusion mutuelle entre les modifications et MatchMake().</w:t>
+      </w:r>
+    </w:p>
+    <w:p>
+      <w:r>
+        <w:t>Avec cette méthode, on peut aussi déplacer le lock des mutex plus tardivement dans les fonctions (généralement après le FindPlayer()) au lieu dès le début de la fonction.</w:t>
+      </w:r>
+    </w:p>
+    <w:p>
+      <w:r>
+        <w:t xml:space="preserve">Pour le résultat, </w:t>
+      </w:r>
+      <w:r>
+        <w:t xml:space="preserve">il est </w:t>
+      </w:r>
+      <w:r>
+        <w:t xml:space="preserve">difficile de quantifier précisément à cause du tirage aléatoire des Players mais les pics </w:t>
+      </w:r>
+      <w:r>
+        <w:t>ont tendance</w:t>
+      </w:r>
+      <w:r>
+        <w:t xml:space="preserve"> </w:t>
+      </w:r>
+      <w:r>
+        <w:t xml:space="preserve">d’être un peu </w:t>
+      </w:r>
+      <w:r>
+        <w:t xml:space="preserve">moins fréquents </w:t>
+      </w:r>
+      <w:r>
+        <w:t>que la version Matchmaking_SRWL_Basic</w:t>
+      </w:r>
+      <w:r>
+        <w:t xml:space="preserve"> car MatchMake() est moins souvent bloqué (</w:t>
+      </w:r>
+      <w:r>
+        <w:t>ajouts ne</w:t>
+      </w:r>
+      <w:r>
+        <w:t xml:space="preserve"> bloquent </w:t>
+      </w:r>
+      <w:r>
+        <w:t xml:space="preserve">plus </w:t>
+      </w:r>
+      <w:r>
+        <w:t>MatchMake()).</w:t>
+      </w:r>
+    </w:p>
+    <w:p>
+      <w:pPr>
+        <w:pStyle w:val="Titre1"/>
+      </w:pPr>
+      <w:r>
+        <w:t>Gén</w:t>
+      </w:r>
+      <w:r>
+        <w:t>é</w:t>
+      </w:r>
+      <w:r>
+        <w:t>ration des jeux de tests</w:t>
+      </w:r>
+    </w:p>
+    <w:p>
+      <w:pPr>
+        <w:pBdr>
+          <w:top w:val="single" w:sz="4" w:space="1" w:color="auto"/>
+          <w:left w:val="single" w:sz="4" w:space="4" w:color="auto"/>
+          <w:bottom w:val="single" w:sz="4" w:space="1" w:color="auto"/>
+          <w:right w:val="single" w:sz="4" w:space="4" w:color="auto"/>
+        </w:pBdr>
+      </w:pPr>
+      <w:r>
+        <w:t xml:space="preserve">Le code est dans Matchmaking_GenTests. </w:t>
+      </w:r>
+    </w:p>
+    <w:p>
+      <w:pPr>
+        <w:pBdr>
+          <w:top w:val="single" w:sz="4" w:space="1" w:color="auto"/>
+          <w:left w:val="single" w:sz="4" w:space="4" w:color="auto"/>
+          <w:bottom w:val="single" w:sz="4" w:space="1" w:color="auto"/>
+          <w:right w:val="single" w:sz="4" w:space="4" w:color="auto"/>
+        </w:pBdr>
+      </w:pPr>
+      <w:r>
         <w:t>Le temps : 3 à 4 heures.</w:t>
       </w:r>
     </w:p>
@@ -3402,13 +3553,13 @@
         <w:t xml:space="preserve"> la</w:t>
       </w:r>
       <w:r>
-        <w:t xml:space="preserve"> version avec les </w:t>
-      </w:r>
-      <w:r>
-        <w:t>« Slim Reader/Writer (SRW) Locks »</w:t>
-      </w:r>
-      <w:r>
-        <w:t xml:space="preserve"> car c’est simple et efficace.</w:t>
+        <w:t xml:space="preserve"> version </w:t>
+      </w:r>
+      <w:r>
+        <w:t xml:space="preserve">Matchmaking_LockFree </w:t>
+      </w:r>
+      <w:r>
+        <w:t>car c’est simple et efficace.</w:t>
       </w:r>
     </w:p>
     <w:sectPr>
@@ -3424,6 +3575,119 @@
 <file path=word/numbering.xml><?xml version="1.0" encoding="utf-8"?>
 <w:numbering xmlns:wpc="http://schemas.microsoft.com/office/word/2010/wordprocessingCanvas" xmlns:mc="http://schemas.openxmlformats.org/markup-compatibility/2006" xmlns:o="urn:schemas-microsoft-com:office:office" xmlns:r="http://schemas.openxmlformats.org/officeDocument/2006/relationships" xmlns:m="http://schemas.openxmlformats.org/officeDocument/2006/math" xmlns:v="urn:schemas-microsoft-com:vml" xmlns:wp14="http://schemas.microsoft.com/office/word/2010/wordprocessingDrawing" xmlns:wp="http://schemas.openxmlformats.org/drawingml/2006/wordprocessingDrawing" xmlns:w10="urn:schemas-microsoft-com:office:word" xmlns:w="http://schemas.openxmlformats.org/wordprocessingml/2006/main" xmlns:w14="http://schemas.microsoft.com/office/word/2010/wordml" xmlns:w15="http://schemas.microsoft.com/office/word/2012/wordml" xmlns:wpg="http://schemas.microsoft.com/office/word/2010/wordprocessingGroup" xmlns:wpi="http://schemas.microsoft.com/office/word/2010/wordprocessingInk" xmlns:wne="http://schemas.microsoft.com/office/word/2006/wordml" xmlns:wps="http://schemas.microsoft.com/office/word/2010/wordprocessingShape" mc:Ignorable="w14 w15 wp14">
   <w:abstractNum w:abstractNumId="0" w15:restartNumberingAfterBreak="0">
+    <w:nsid w:val="05C806F8"/>
+    <w:multiLevelType w:val="hybridMultilevel"/>
+    <w:tmpl w:val="02723758"/>
+    <w:lvl w:ilvl="0" w:tplc="040C0001">
+      <w:start w:val="1"/>
+      <w:numFmt w:val="bullet"/>
+      <w:lvlText w:val=""/>
+      <w:lvlJc w:val="left"/>
+      <w:pPr>
+        <w:ind w:left="720" w:hanging="360"/>
+      </w:pPr>
+      <w:rPr>
+        <w:rFonts w:ascii="Symbol" w:hAnsi="Symbol" w:hint="default"/>
+      </w:rPr>
+    </w:lvl>
+    <w:lvl w:ilvl="1" w:tplc="040C0003" w:tentative="1">
+      <w:start w:val="1"/>
+      <w:numFmt w:val="bullet"/>
+      <w:lvlText w:val="o"/>
+      <w:lvlJc w:val="left"/>
+      <w:pPr>
+        <w:ind w:left="1440" w:hanging="360"/>
+      </w:pPr>
+      <w:rPr>
+        <w:rFonts w:ascii="Courier New" w:hAnsi="Courier New" w:cs="Courier New" w:hint="default"/>
+      </w:rPr>
+    </w:lvl>
+    <w:lvl w:ilvl="2" w:tplc="040C0005" w:tentative="1">
+      <w:start w:val="1"/>
+      <w:numFmt w:val="bullet"/>
+      <w:lvlText w:val=""/>
+      <w:lvlJc w:val="left"/>
+      <w:pPr>
+        <w:ind w:left="2160" w:hanging="360"/>
+      </w:pPr>
+      <w:rPr>
+        <w:rFonts w:ascii="Wingdings" w:hAnsi="Wingdings" w:hint="default"/>
+      </w:rPr>
+    </w:lvl>
+    <w:lvl w:ilvl="3" w:tplc="040C0001" w:tentative="1">
+      <w:start w:val="1"/>
+      <w:numFmt w:val="bullet"/>
+      <w:lvlText w:val=""/>
+      <w:lvlJc w:val="left"/>
+      <w:pPr>
+        <w:ind w:left="2880" w:hanging="360"/>
+      </w:pPr>
+      <w:rPr>
+        <w:rFonts w:ascii="Symbol" w:hAnsi="Symbol" w:hint="default"/>
+      </w:rPr>
+    </w:lvl>
+    <w:lvl w:ilvl="4" w:tplc="040C0003" w:tentative="1">
+      <w:start w:val="1"/>
+      <w:numFmt w:val="bullet"/>
+      <w:lvlText w:val="o"/>
+      <w:lvlJc w:val="left"/>
+      <w:pPr>
+        <w:ind w:left="3600" w:hanging="360"/>
+      </w:pPr>
+      <w:rPr>
+        <w:rFonts w:ascii="Courier New" w:hAnsi="Courier New" w:cs="Courier New" w:hint="default"/>
+      </w:rPr>
+    </w:lvl>
+    <w:lvl w:ilvl="5" w:tplc="040C0005" w:tentative="1">
+      <w:start w:val="1"/>
+      <w:numFmt w:val="bullet"/>
+      <w:lvlText w:val=""/>
+      <w:lvlJc w:val="left"/>
+      <w:pPr>
+        <w:ind w:left="4320" w:hanging="360"/>
+      </w:pPr>
+      <w:rPr>
+        <w:rFonts w:ascii="Wingdings" w:hAnsi="Wingdings" w:hint="default"/>
+      </w:rPr>
+    </w:lvl>
+    <w:lvl w:ilvl="6" w:tplc="040C0001" w:tentative="1">
+      <w:start w:val="1"/>
+      <w:numFmt w:val="bullet"/>
+      <w:lvlText w:val=""/>
+      <w:lvlJc w:val="left"/>
+      <w:pPr>
+        <w:ind w:left="5040" w:hanging="360"/>
+      </w:pPr>
+      <w:rPr>
+        <w:rFonts w:ascii="Symbol" w:hAnsi="Symbol" w:hint="default"/>
+      </w:rPr>
+    </w:lvl>
+    <w:lvl w:ilvl="7" w:tplc="040C0003" w:tentative="1">
+      <w:start w:val="1"/>
+      <w:numFmt w:val="bullet"/>
+      <w:lvlText w:val="o"/>
+      <w:lvlJc w:val="left"/>
+      <w:pPr>
+        <w:ind w:left="5760" w:hanging="360"/>
+      </w:pPr>
+      <w:rPr>
+        <w:rFonts w:ascii="Courier New" w:hAnsi="Courier New" w:cs="Courier New" w:hint="default"/>
+      </w:rPr>
+    </w:lvl>
+    <w:lvl w:ilvl="8" w:tplc="040C0005" w:tentative="1">
+      <w:start w:val="1"/>
+      <w:numFmt w:val="bullet"/>
+      <w:lvlText w:val=""/>
+      <w:lvlJc w:val="left"/>
+      <w:pPr>
+        <w:ind w:left="6480" w:hanging="360"/>
+      </w:pPr>
+      <w:rPr>
+        <w:rFonts w:ascii="Wingdings" w:hAnsi="Wingdings" w:hint="default"/>
+      </w:rPr>
+    </w:lvl>
+  </w:abstractNum>
+  <w:abstractNum w:abstractNumId="1" w15:restartNumberingAfterBreak="0">
     <w:nsid w:val="11547133"/>
     <w:multiLevelType w:val="hybridMultilevel"/>
     <w:tmpl w:val="EB62AF5E"/>
@@ -3509,7 +3773,7 @@
       </w:pPr>
     </w:lvl>
   </w:abstractNum>
-  <w:abstractNum w:abstractNumId="1" w15:restartNumberingAfterBreak="0">
+  <w:abstractNum w:abstractNumId="2" w15:restartNumberingAfterBreak="0">
     <w:nsid w:val="13DC1C34"/>
     <w:multiLevelType w:val="multilevel"/>
     <w:tmpl w:val="040C001D"/>
@@ -3595,7 +3859,7 @@
       </w:pPr>
     </w:lvl>
   </w:abstractNum>
-  <w:abstractNum w:abstractNumId="2" w15:restartNumberingAfterBreak="0">
+  <w:abstractNum w:abstractNumId="3" w15:restartNumberingAfterBreak="0">
     <w:nsid w:val="1E682CDC"/>
     <w:multiLevelType w:val="hybridMultilevel"/>
     <w:tmpl w:val="586CACB6"/>
@@ -3708,7 +3972,7 @@
       </w:rPr>
     </w:lvl>
   </w:abstractNum>
-  <w:abstractNum w:abstractNumId="3" w15:restartNumberingAfterBreak="0">
+  <w:abstractNum w:abstractNumId="4" w15:restartNumberingAfterBreak="0">
     <w:nsid w:val="246D1E42"/>
     <w:multiLevelType w:val="multilevel"/>
     <w:tmpl w:val="040C001D"/>
@@ -3794,7 +4058,7 @@
       </w:pPr>
     </w:lvl>
   </w:abstractNum>
-  <w:abstractNum w:abstractNumId="4" w15:restartNumberingAfterBreak="0">
+  <w:abstractNum w:abstractNumId="5" w15:restartNumberingAfterBreak="0">
     <w:nsid w:val="43BE0183"/>
     <w:multiLevelType w:val="hybridMultilevel"/>
     <w:tmpl w:val="77C089BC"/>
@@ -3907,7 +4171,7 @@
       </w:rPr>
     </w:lvl>
   </w:abstractNum>
-  <w:abstractNum w:abstractNumId="5" w15:restartNumberingAfterBreak="0">
+  <w:abstractNum w:abstractNumId="6" w15:restartNumberingAfterBreak="0">
     <w:nsid w:val="48C32EE0"/>
     <w:multiLevelType w:val="hybridMultilevel"/>
     <w:tmpl w:val="EBC8E79A"/>
@@ -3993,7 +4257,206 @@
       </w:pPr>
     </w:lvl>
   </w:abstractNum>
-  <w:abstractNum w:abstractNumId="6" w15:restartNumberingAfterBreak="0">
+  <w:abstractNum w:abstractNumId="7" w15:restartNumberingAfterBreak="0">
+    <w:nsid w:val="498F346E"/>
+    <w:multiLevelType w:val="hybridMultilevel"/>
+    <w:tmpl w:val="169234E2"/>
+    <w:lvl w:ilvl="0" w:tplc="040C0001">
+      <w:start w:val="1"/>
+      <w:numFmt w:val="bullet"/>
+      <w:lvlText w:val=""/>
+      <w:lvlJc w:val="left"/>
+      <w:pPr>
+        <w:ind w:left="720" w:hanging="360"/>
+      </w:pPr>
+      <w:rPr>
+        <w:rFonts w:ascii="Symbol" w:hAnsi="Symbol" w:hint="default"/>
+      </w:rPr>
+    </w:lvl>
+    <w:lvl w:ilvl="1" w:tplc="040C0003" w:tentative="1">
+      <w:start w:val="1"/>
+      <w:numFmt w:val="bullet"/>
+      <w:lvlText w:val="o"/>
+      <w:lvlJc w:val="left"/>
+      <w:pPr>
+        <w:ind w:left="1440" w:hanging="360"/>
+      </w:pPr>
+      <w:rPr>
+        <w:rFonts w:ascii="Courier New" w:hAnsi="Courier New" w:cs="Courier New" w:hint="default"/>
+      </w:rPr>
+    </w:lvl>
+    <w:lvl w:ilvl="2" w:tplc="040C0005" w:tentative="1">
+      <w:start w:val="1"/>
+      <w:numFmt w:val="bullet"/>
+      <w:lvlText w:val=""/>
+      <w:lvlJc w:val="left"/>
+      <w:pPr>
+        <w:ind w:left="2160" w:hanging="360"/>
+      </w:pPr>
+      <w:rPr>
+        <w:rFonts w:ascii="Wingdings" w:hAnsi="Wingdings" w:hint="default"/>
+      </w:rPr>
+    </w:lvl>
+    <w:lvl w:ilvl="3" w:tplc="040C0001" w:tentative="1">
+      <w:start w:val="1"/>
+      <w:numFmt w:val="bullet"/>
+      <w:lvlText w:val=""/>
+      <w:lvlJc w:val="left"/>
+      <w:pPr>
+        <w:ind w:left="2880" w:hanging="360"/>
+      </w:pPr>
+      <w:rPr>
+        <w:rFonts w:ascii="Symbol" w:hAnsi="Symbol" w:hint="default"/>
+      </w:rPr>
+    </w:lvl>
+    <w:lvl w:ilvl="4" w:tplc="040C0003" w:tentative="1">
+      <w:start w:val="1"/>
+      <w:numFmt w:val="bullet"/>
+      <w:lvlText w:val="o"/>
+      <w:lvlJc w:val="left"/>
+      <w:pPr>
+        <w:ind w:left="3600" w:hanging="360"/>
+      </w:pPr>
+      <w:rPr>
+        <w:rFonts w:ascii="Courier New" w:hAnsi="Courier New" w:cs="Courier New" w:hint="default"/>
+      </w:rPr>
+    </w:lvl>
+    <w:lvl w:ilvl="5" w:tplc="040C0005" w:tentative="1">
+      <w:start w:val="1"/>
+      <w:numFmt w:val="bullet"/>
+      <w:lvlText w:val=""/>
+      <w:lvlJc w:val="left"/>
+      <w:pPr>
+        <w:ind w:left="4320" w:hanging="360"/>
+      </w:pPr>
+      <w:rPr>
+        <w:rFonts w:ascii="Wingdings" w:hAnsi="Wingdings" w:hint="default"/>
+      </w:rPr>
+    </w:lvl>
+    <w:lvl w:ilvl="6" w:tplc="040C0001" w:tentative="1">
+      <w:start w:val="1"/>
+      <w:numFmt w:val="bullet"/>
+      <w:lvlText w:val=""/>
+      <w:lvlJc w:val="left"/>
+      <w:pPr>
+        <w:ind w:left="5040" w:hanging="360"/>
+      </w:pPr>
+      <w:rPr>
+        <w:rFonts w:ascii="Symbol" w:hAnsi="Symbol" w:hint="default"/>
+      </w:rPr>
+    </w:lvl>
+    <w:lvl w:ilvl="7" w:tplc="040C0003" w:tentative="1">
+      <w:start w:val="1"/>
+      <w:numFmt w:val="bullet"/>
+      <w:lvlText w:val="o"/>
+      <w:lvlJc w:val="left"/>
+      <w:pPr>
+        <w:ind w:left="5760" w:hanging="360"/>
+      </w:pPr>
+      <w:rPr>
+        <w:rFonts w:ascii="Courier New" w:hAnsi="Courier New" w:cs="Courier New" w:hint="default"/>
+      </w:rPr>
+    </w:lvl>
+    <w:lvl w:ilvl="8" w:tplc="040C0005" w:tentative="1">
+      <w:start w:val="1"/>
+      <w:numFmt w:val="bullet"/>
+      <w:lvlText w:val=""/>
+      <w:lvlJc w:val="left"/>
+      <w:pPr>
+        <w:ind w:left="6480" w:hanging="360"/>
+      </w:pPr>
+      <w:rPr>
+        <w:rFonts w:ascii="Wingdings" w:hAnsi="Wingdings" w:hint="default"/>
+      </w:rPr>
+    </w:lvl>
+  </w:abstractNum>
+  <w:abstractNum w:abstractNumId="8" w15:restartNumberingAfterBreak="0">
+    <w:nsid w:val="4D1E37D0"/>
+    <w:multiLevelType w:val="hybridMultilevel"/>
+    <w:tmpl w:val="C5167F86"/>
+    <w:lvl w:ilvl="0" w:tplc="040C000F">
+      <w:start w:val="1"/>
+      <w:numFmt w:val="decimal"/>
+      <w:lvlText w:val="%1."/>
+      <w:lvlJc w:val="left"/>
+      <w:pPr>
+        <w:ind w:left="720" w:hanging="360"/>
+      </w:pPr>
+    </w:lvl>
+    <w:lvl w:ilvl="1" w:tplc="040C0019" w:tentative="1">
+      <w:start w:val="1"/>
+      <w:numFmt w:val="lowerLetter"/>
+      <w:lvlText w:val="%2."/>
+      <w:lvlJc w:val="left"/>
+      <w:pPr>
+        <w:ind w:left="1440" w:hanging="360"/>
+      </w:pPr>
+    </w:lvl>
+    <w:lvl w:ilvl="2" w:tplc="040C001B" w:tentative="1">
+      <w:start w:val="1"/>
+      <w:numFmt w:val="lowerRoman"/>
+      <w:lvlText w:val="%3."/>
+      <w:lvlJc w:val="right"/>
+      <w:pPr>
+        <w:ind w:left="2160" w:hanging="180"/>
+      </w:pPr>
+    </w:lvl>
+    <w:lvl w:ilvl="3" w:tplc="040C000F" w:tentative="1">
+      <w:start w:val="1"/>
+      <w:numFmt w:val="decimal"/>
+      <w:lvlText w:val="%4."/>
+      <w:lvlJc w:val="left"/>
+      <w:pPr>
+        <w:ind w:left="2880" w:hanging="360"/>
+      </w:pPr>
+    </w:lvl>
+    <w:lvl w:ilvl="4" w:tplc="040C0019" w:tentative="1">
+      <w:start w:val="1"/>
+      <w:numFmt w:val="lowerLetter"/>
+      <w:lvlText w:val="%5."/>
+      <w:lvlJc w:val="left"/>
+      <w:pPr>
+        <w:ind w:left="3600" w:hanging="360"/>
+      </w:pPr>
+    </w:lvl>
+    <w:lvl w:ilvl="5" w:tplc="040C001B" w:tentative="1">
+      <w:start w:val="1"/>
+      <w:numFmt w:val="lowerRoman"/>
+      <w:lvlText w:val="%6."/>
+      <w:lvlJc w:val="right"/>
+      <w:pPr>
+        <w:ind w:left="4320" w:hanging="180"/>
+      </w:pPr>
+    </w:lvl>
+    <w:lvl w:ilvl="6" w:tplc="040C000F" w:tentative="1">
+      <w:start w:val="1"/>
+      <w:numFmt w:val="decimal"/>
+      <w:lvlText w:val="%7."/>
+      <w:lvlJc w:val="left"/>
+      <w:pPr>
+        <w:ind w:left="5040" w:hanging="360"/>
+      </w:pPr>
+    </w:lvl>
+    <w:lvl w:ilvl="7" w:tplc="040C0019" w:tentative="1">
+      <w:start w:val="1"/>
+      <w:numFmt w:val="lowerLetter"/>
+      <w:lvlText w:val="%8."/>
+      <w:lvlJc w:val="left"/>
+      <w:pPr>
+        <w:ind w:left="5760" w:hanging="360"/>
+      </w:pPr>
+    </w:lvl>
+    <w:lvl w:ilvl="8" w:tplc="040C001B" w:tentative="1">
+      <w:start w:val="1"/>
+      <w:numFmt w:val="lowerRoman"/>
+      <w:lvlText w:val="%9."/>
+      <w:lvlJc w:val="right"/>
+      <w:pPr>
+        <w:ind w:left="6480" w:hanging="180"/>
+      </w:pPr>
+    </w:lvl>
+  </w:abstractNum>
+  <w:abstractNum w:abstractNumId="9" w15:restartNumberingAfterBreak="0">
     <w:nsid w:val="66535661"/>
     <w:multiLevelType w:val="multilevel"/>
     <w:tmpl w:val="040C001D"/>
@@ -4079,7 +4542,7 @@
       </w:pPr>
     </w:lvl>
   </w:abstractNum>
-  <w:abstractNum w:abstractNumId="7" w15:restartNumberingAfterBreak="0">
+  <w:abstractNum w:abstractNumId="10" w15:restartNumberingAfterBreak="0">
     <w:nsid w:val="6A352F0F"/>
     <w:multiLevelType w:val="multilevel"/>
     <w:tmpl w:val="040C001D"/>
@@ -4165,7 +4628,7 @@
       </w:pPr>
     </w:lvl>
   </w:abstractNum>
-  <w:abstractNum w:abstractNumId="8" w15:restartNumberingAfterBreak="0">
+  <w:abstractNum w:abstractNumId="11" w15:restartNumberingAfterBreak="0">
     <w:nsid w:val="73277A09"/>
     <w:multiLevelType w:val="multilevel"/>
     <w:tmpl w:val="040C001D"/>
@@ -4278,32 +4741,157 @@
       </w:rPr>
     </w:lvl>
   </w:abstractNum>
+  <w:abstractNum w:abstractNumId="12" w15:restartNumberingAfterBreak="0">
+    <w:nsid w:val="7AFC6FF0"/>
+    <w:multiLevelType w:val="hybridMultilevel"/>
+    <w:tmpl w:val="1E5AB2B0"/>
+    <w:lvl w:ilvl="0" w:tplc="040C0001">
+      <w:start w:val="1"/>
+      <w:numFmt w:val="bullet"/>
+      <w:lvlText w:val=""/>
+      <w:lvlJc w:val="left"/>
+      <w:pPr>
+        <w:ind w:left="720" w:hanging="360"/>
+      </w:pPr>
+      <w:rPr>
+        <w:rFonts w:ascii="Symbol" w:hAnsi="Symbol" w:hint="default"/>
+      </w:rPr>
+    </w:lvl>
+    <w:lvl w:ilvl="1" w:tplc="040C0003" w:tentative="1">
+      <w:start w:val="1"/>
+      <w:numFmt w:val="bullet"/>
+      <w:lvlText w:val="o"/>
+      <w:lvlJc w:val="left"/>
+      <w:pPr>
+        <w:ind w:left="1440" w:hanging="360"/>
+      </w:pPr>
+      <w:rPr>
+        <w:rFonts w:ascii="Courier New" w:hAnsi="Courier New" w:cs="Courier New" w:hint="default"/>
+      </w:rPr>
+    </w:lvl>
+    <w:lvl w:ilvl="2" w:tplc="040C0005" w:tentative="1">
+      <w:start w:val="1"/>
+      <w:numFmt w:val="bullet"/>
+      <w:lvlText w:val=""/>
+      <w:lvlJc w:val="left"/>
+      <w:pPr>
+        <w:ind w:left="2160" w:hanging="360"/>
+      </w:pPr>
+      <w:rPr>
+        <w:rFonts w:ascii="Wingdings" w:hAnsi="Wingdings" w:hint="default"/>
+      </w:rPr>
+    </w:lvl>
+    <w:lvl w:ilvl="3" w:tplc="040C0001" w:tentative="1">
+      <w:start w:val="1"/>
+      <w:numFmt w:val="bullet"/>
+      <w:lvlText w:val=""/>
+      <w:lvlJc w:val="left"/>
+      <w:pPr>
+        <w:ind w:left="2880" w:hanging="360"/>
+      </w:pPr>
+      <w:rPr>
+        <w:rFonts w:ascii="Symbol" w:hAnsi="Symbol" w:hint="default"/>
+      </w:rPr>
+    </w:lvl>
+    <w:lvl w:ilvl="4" w:tplc="040C0003" w:tentative="1">
+      <w:start w:val="1"/>
+      <w:numFmt w:val="bullet"/>
+      <w:lvlText w:val="o"/>
+      <w:lvlJc w:val="left"/>
+      <w:pPr>
+        <w:ind w:left="3600" w:hanging="360"/>
+      </w:pPr>
+      <w:rPr>
+        <w:rFonts w:ascii="Courier New" w:hAnsi="Courier New" w:cs="Courier New" w:hint="default"/>
+      </w:rPr>
+    </w:lvl>
+    <w:lvl w:ilvl="5" w:tplc="040C0005" w:tentative="1">
+      <w:start w:val="1"/>
+      <w:numFmt w:val="bullet"/>
+      <w:lvlText w:val=""/>
+      <w:lvlJc w:val="left"/>
+      <w:pPr>
+        <w:ind w:left="4320" w:hanging="360"/>
+      </w:pPr>
+      <w:rPr>
+        <w:rFonts w:ascii="Wingdings" w:hAnsi="Wingdings" w:hint="default"/>
+      </w:rPr>
+    </w:lvl>
+    <w:lvl w:ilvl="6" w:tplc="040C0001" w:tentative="1">
+      <w:start w:val="1"/>
+      <w:numFmt w:val="bullet"/>
+      <w:lvlText w:val=""/>
+      <w:lvlJc w:val="left"/>
+      <w:pPr>
+        <w:ind w:left="5040" w:hanging="360"/>
+      </w:pPr>
+      <w:rPr>
+        <w:rFonts w:ascii="Symbol" w:hAnsi="Symbol" w:hint="default"/>
+      </w:rPr>
+    </w:lvl>
+    <w:lvl w:ilvl="7" w:tplc="040C0003" w:tentative="1">
+      <w:start w:val="1"/>
+      <w:numFmt w:val="bullet"/>
+      <w:lvlText w:val="o"/>
+      <w:lvlJc w:val="left"/>
+      <w:pPr>
+        <w:ind w:left="5760" w:hanging="360"/>
+      </w:pPr>
+      <w:rPr>
+        <w:rFonts w:ascii="Courier New" w:hAnsi="Courier New" w:cs="Courier New" w:hint="default"/>
+      </w:rPr>
+    </w:lvl>
+    <w:lvl w:ilvl="8" w:tplc="040C0005" w:tentative="1">
+      <w:start w:val="1"/>
+      <w:numFmt w:val="bullet"/>
+      <w:lvlText w:val=""/>
+      <w:lvlJc w:val="left"/>
+      <w:pPr>
+        <w:ind w:left="6480" w:hanging="360"/>
+      </w:pPr>
+      <w:rPr>
+        <w:rFonts w:ascii="Wingdings" w:hAnsi="Wingdings" w:hint="default"/>
+      </w:rPr>
+    </w:lvl>
+  </w:abstractNum>
   <w:num w:numId="1">
+    <w:abstractNumId w:val="11"/>
+  </w:num>
+  <w:num w:numId="2">
+    <w:abstractNumId w:val="9"/>
+  </w:num>
+  <w:num w:numId="3">
+    <w:abstractNumId w:val="2"/>
+  </w:num>
+  <w:num w:numId="4">
+    <w:abstractNumId w:val="4"/>
+  </w:num>
+  <w:num w:numId="5">
+    <w:abstractNumId w:val="1"/>
+  </w:num>
+  <w:num w:numId="6">
+    <w:abstractNumId w:val="6"/>
+  </w:num>
+  <w:num w:numId="7">
+    <w:abstractNumId w:val="3"/>
+  </w:num>
+  <w:num w:numId="8">
+    <w:abstractNumId w:val="10"/>
+  </w:num>
+  <w:num w:numId="9">
+    <w:abstractNumId w:val="5"/>
+  </w:num>
+  <w:num w:numId="10">
+    <w:abstractNumId w:val="12"/>
+  </w:num>
+  <w:num w:numId="11">
     <w:abstractNumId w:val="8"/>
   </w:num>
-  <w:num w:numId="2">
-    <w:abstractNumId w:val="6"/>
-  </w:num>
-  <w:num w:numId="3">
-    <w:abstractNumId w:val="1"/>
-  </w:num>
-  <w:num w:numId="4">
-    <w:abstractNumId w:val="3"/>
-  </w:num>
-  <w:num w:numId="5">
-    <w:abstractNumId w:val="0"/>
-  </w:num>
-  <w:num w:numId="6">
-    <w:abstractNumId w:val="5"/>
-  </w:num>
-  <w:num w:numId="7">
-    <w:abstractNumId w:val="2"/>
-  </w:num>
-  <w:num w:numId="8">
+  <w:num w:numId="12">
     <w:abstractNumId w:val="7"/>
   </w:num>
-  <w:num w:numId="9">
-    <w:abstractNumId w:val="4"/>
+  <w:num w:numId="13">
+    <w:abstractNumId w:val="0"/>
   </w:num>
 </w:numbering>
 </file>
@@ -4727,6 +5315,7 @@
   <w:style w:type="character" w:default="1" w:styleId="Policepardfaut">
     <w:name w:val="Default Paragraph Font"/>
     <w:uiPriority w:val="1"/>
+    <w:semiHidden/>
     <w:unhideWhenUsed/>
   </w:style>
   <w:style w:type="table" w:default="1" w:styleId="TableauNormal">

</xml_diff>